<commit_message>
Ajout de la documentation
</commit_message>
<xml_diff>
--- a/documentation/Trophees_NSI_documentation.docx
+++ b/documentation/Trophees_NSI_documentation.docx
@@ -1,6 +1,6 @@
 
 <file path=word/document.xml><?xml version="1.0" encoding="utf-8"?>
-<w:document xmlns:wpc="http://schemas.microsoft.com/office/word/2010/wordprocessingCanvas" xmlns:cx="http://schemas.microsoft.com/office/drawing/2014/chartex" xmlns:cx1="http://schemas.microsoft.com/office/drawing/2015/9/8/chartex" xmlns:cx2="http://schemas.microsoft.com/office/drawing/2015/10/21/chartex" xmlns:cx3="http://schemas.microsoft.com/office/drawing/2016/5/9/chartex" xmlns:cx4="http://schemas.microsoft.com/office/drawing/2016/5/10/chartex" xmlns:cx5="http://schemas.microsoft.com/office/drawing/2016/5/11/chartex" xmlns:cx6="http://schemas.microsoft.com/office/drawing/2016/5/12/chartex" xmlns:cx7="http://schemas.microsoft.com/office/drawing/2016/5/13/chartex" xmlns:cx8="http://schemas.microsoft.com/office/drawing/2016/5/14/chartex" xmlns:mc="http://schemas.openxmlformats.org/markup-compatibility/2006" xmlns:aink="http://schemas.microsoft.com/office/drawing/2016/ink" xmlns:am3d="http://schemas.microsoft.com/office/drawing/2017/model3d" xmlns:o="urn:schemas-microsoft-com:office:office" xmlns:r="http://schemas.openxmlformats.org/officeDocument/2006/relationships" xmlns:m="http://schemas.openxmlformats.org/officeDocument/2006/math" xmlns:v="urn:schemas-microsoft-com:vml" xmlns:wp14="http://schemas.microsoft.com/office/word/2010/wordprocessingDrawing" xmlns:wp="http://schemas.openxmlformats.org/drawingml/2006/wordprocessingDrawing" xmlns:w10="urn:schemas-microsoft-com:office:word" xmlns:w="http://schemas.openxmlformats.org/wordprocessingml/2006/main" xmlns:w14="http://schemas.microsoft.com/office/word/2010/wordml" xmlns:w15="http://schemas.microsoft.com/office/word/2012/wordml" xmlns:w16cid="http://schemas.microsoft.com/office/word/2016/wordml/cid" xmlns:w16se="http://schemas.microsoft.com/office/word/2015/wordml/symex" xmlns:wpg="http://schemas.microsoft.com/office/word/2010/wordprocessingGroup" xmlns:wpi="http://schemas.microsoft.com/office/word/2010/wordprocessingInk" xmlns:wne="http://schemas.microsoft.com/office/word/2006/wordml" xmlns:wps="http://schemas.microsoft.com/office/word/2010/wordprocessingShape" mc:Ignorable="w14 w15 w16se w16cid wp14">
+<w:document xmlns:wpc="http://schemas.microsoft.com/office/word/2010/wordprocessingCanvas" xmlns:cx="http://schemas.microsoft.com/office/drawing/2014/chartex" xmlns:cx1="http://schemas.microsoft.com/office/drawing/2015/9/8/chartex" xmlns:cx2="http://schemas.microsoft.com/office/drawing/2015/10/21/chartex" xmlns:cx3="http://schemas.microsoft.com/office/drawing/2016/5/9/chartex" xmlns:cx4="http://schemas.microsoft.com/office/drawing/2016/5/10/chartex" xmlns:cx5="http://schemas.microsoft.com/office/drawing/2016/5/11/chartex" xmlns:cx6="http://schemas.microsoft.com/office/drawing/2016/5/12/chartex" xmlns:cx7="http://schemas.microsoft.com/office/drawing/2016/5/13/chartex" xmlns:cx8="http://schemas.microsoft.com/office/drawing/2016/5/14/chartex" xmlns:mc="http://schemas.openxmlformats.org/markup-compatibility/2006" xmlns:aink="http://schemas.microsoft.com/office/drawing/2016/ink" xmlns:am3d="http://schemas.microsoft.com/office/drawing/2017/model3d" xmlns:o="urn:schemas-microsoft-com:office:office" xmlns:oel="http://schemas.microsoft.com/office/2019/extlst" xmlns:r="http://schemas.openxmlformats.org/officeDocument/2006/relationships" xmlns:m="http://schemas.openxmlformats.org/officeDocument/2006/math" xmlns:v="urn:schemas-microsoft-com:vml" xmlns:wp14="http://schemas.microsoft.com/office/word/2010/wordprocessingDrawing" xmlns:wp="http://schemas.openxmlformats.org/drawingml/2006/wordprocessingDrawing" xmlns:w10="urn:schemas-microsoft-com:office:word" xmlns:w="http://schemas.openxmlformats.org/wordprocessingml/2006/main" xmlns:w14="http://schemas.microsoft.com/office/word/2010/wordml" xmlns:w15="http://schemas.microsoft.com/office/word/2012/wordml" xmlns:w16cex="http://schemas.microsoft.com/office/word/2018/wordml/cex" xmlns:w16cid="http://schemas.microsoft.com/office/word/2016/wordml/cid" xmlns:w16="http://schemas.microsoft.com/office/word/2018/wordml" xmlns:w16sdtdh="http://schemas.microsoft.com/office/word/2020/wordml/sdtdatahash" xmlns:w16se="http://schemas.microsoft.com/office/word/2015/wordml/symex" xmlns:wpg="http://schemas.microsoft.com/office/word/2010/wordprocessingGroup" xmlns:wpi="http://schemas.microsoft.com/office/word/2010/wordprocessingInk" xmlns:wne="http://schemas.microsoft.com/office/word/2006/wordml" xmlns:wps="http://schemas.microsoft.com/office/word/2010/wordprocessingShape" mc:Ignorable="w14 w15 w16se w16cid w16 w16cex w16sdtdh wp14">
   <w:body>
     <w:p>
       <w:pPr>
@@ -298,16 +298,16 @@
                 <w:szCs w:val="52"/>
               </w:rPr>
               <w:drawing>
-                <wp:anchor distT="0" distB="0" distL="114300" distR="114300" simplePos="0" relativeHeight="251659264" behindDoc="0" locked="0" layoutInCell="1" allowOverlap="1" wp14:anchorId="221C4EBF" wp14:editId="39773673">
+                <wp:anchor distT="0" distB="0" distL="114300" distR="114300" simplePos="0" relativeHeight="251659264" behindDoc="0" locked="0" layoutInCell="1" allowOverlap="1" wp14:anchorId="221C4EBF" wp14:editId="0963D9EB">
                   <wp:simplePos x="0" y="0"/>
                   <wp:positionH relativeFrom="column">
                     <wp:posOffset>358775</wp:posOffset>
                   </wp:positionH>
                   <wp:positionV relativeFrom="paragraph">
-                    <wp:posOffset>0</wp:posOffset>
+                    <wp:posOffset>635</wp:posOffset>
                   </wp:positionV>
-                  <wp:extent cx="5667375" cy="4764405"/>
-                  <wp:effectExtent l="0" t="0" r="9525" b="0"/>
+                  <wp:extent cx="5667375" cy="4468495"/>
+                  <wp:effectExtent l="0" t="0" r="9525" b="8255"/>
                   <wp:wrapSquare wrapText="bothSides"/>
                   <wp:docPr id="2" name="Image 2"/>
                   <wp:cNvGraphicFramePr>
@@ -335,7 +335,7 @@
                         <pic:spPr>
                           <a:xfrm>
                             <a:off x="0" y="0"/>
-                            <a:ext cx="5667375" cy="4764405"/>
+                            <a:ext cx="5667375" cy="4468495"/>
                           </a:xfrm>
                           <a:prstGeom prst="rect">
                             <a:avLst/>
@@ -344,6 +344,9 @@
                       </pic:pic>
                     </a:graphicData>
                   </a:graphic>
+                  <wp14:sizeRelV relativeFrom="margin">
+                    <wp14:pctHeight>0</wp14:pctHeight>
+                  </wp14:sizeRelV>
                 </wp:anchor>
               </w:drawing>
             </w:r>
@@ -1155,7 +1158,6 @@
                 <w:sz w:val="30"/>
                 <w:szCs w:val="30"/>
               </w:rPr>
-              <w:lastRenderedPageBreak/>
               <w:t>Enseignante</w:t>
             </w:r>
             <w:r>
@@ -1355,26 +1357,14 @@
           <w:between w:val="nil"/>
         </w:pBdr>
         <w:rPr>
-          <w:rFonts w:ascii="Roboto Slab" w:eastAsia="Roboto Slab" w:hAnsi="Roboto Slab" w:cs="Roboto Slab"/>
-        </w:rPr>
-      </w:pPr>
-      <w:r>
-        <w:rPr>
-          <w:rFonts w:ascii="Roboto Slab" w:eastAsia="Roboto Slab" w:hAnsi="Roboto Slab" w:cs="Roboto Slab"/>
-        </w:rPr>
-        <w:t xml:space="preserve">-Problématique : Comment associer le </w:t>
-      </w:r>
-      <w:r>
-        <w:rPr>
-          <w:rFonts w:ascii="Roboto Slab" w:eastAsia="Roboto Slab" w:hAnsi="Roboto Slab" w:cs="Roboto Slab"/>
-        </w:rPr>
-        <w:t>sport dans le cadre des Jeux Olympiques de Paris et Hunger Games.</w:t>
-      </w:r>
-      <w:r>
-        <w:rPr>
-          <w:rFonts w:ascii="Roboto Slab" w:eastAsia="Roboto Slab" w:hAnsi="Roboto Slab" w:cs="Roboto Slab"/>
-        </w:rPr>
-        <w:t xml:space="preserve"> </w:t>
+          <w:rFonts w:asciiTheme="majorHAnsi" w:eastAsia="Roboto Slab" w:hAnsiTheme="majorHAnsi" w:cstheme="majorHAnsi"/>
+        </w:rPr>
+      </w:pPr>
+      <w:r>
+        <w:rPr>
+          <w:rFonts w:asciiTheme="majorHAnsi" w:eastAsia="Roboto Slab" w:hAnsiTheme="majorHAnsi" w:cstheme="majorHAnsi"/>
+        </w:rPr>
+        <w:t>Il serait inexact de parler d’un seul projet, car en effet, le notre à eu plusieurs facettes… Effectivement, il ne répond pas à nos attentes de bases que nous avions déterminées au commencement car en effet, nous voulions voir plus grand, beaucoup plus grand !</w:t>
       </w:r>
     </w:p>
     <w:p>
@@ -1387,6 +1377,166 @@
           <w:between w:val="nil"/>
         </w:pBdr>
         <w:rPr>
+          <w:rFonts w:asciiTheme="majorHAnsi" w:hAnsiTheme="majorHAnsi" w:cstheme="majorHAnsi"/>
+        </w:rPr>
+      </w:pPr>
+      <w:r>
+        <w:rPr>
+          <w:rFonts w:asciiTheme="majorHAnsi" w:eastAsia="Roboto Slab" w:hAnsiTheme="majorHAnsi" w:cstheme="majorHAnsi"/>
+        </w:rPr>
+        <w:t xml:space="preserve">Mais, il fut un moment où, pris par le temps, nous avons décidé de revoir nos attentes à la baisse, afin de se concentrer sur quelque chose de propre, cohérent et bien construit. C’est ainsi que nous vous présentons les </w:t>
+      </w:r>
+      <w:r>
+        <w:rPr>
+          <w:rFonts w:asciiTheme="majorHAnsi" w:eastAsia="Roboto Slab" w:hAnsiTheme="majorHAnsi" w:cstheme="majorHAnsi"/>
+          <w:b/>
+          <w:bCs/>
+        </w:rPr>
+        <w:t xml:space="preserve">Paris Survival Games </w:t>
+      </w:r>
+      <w:r>
+        <w:rPr>
+          <w:rFonts w:asciiTheme="majorHAnsi" w:hAnsiTheme="majorHAnsi" w:cstheme="majorHAnsi"/>
+        </w:rPr>
+        <w:t xml:space="preserve">v0.1! Accédez à un menu, et choisissez les épreuves dans lesquelles vous voulez concourir, afin de dominer et de vaincre les concurrents ! </w:t>
+      </w:r>
+    </w:p>
+    <w:p>
+      <w:pPr>
+        <w:pBdr>
+          <w:top w:val="nil"/>
+          <w:left w:val="nil"/>
+          <w:bottom w:val="nil"/>
+          <w:right w:val="nil"/>
+          <w:between w:val="nil"/>
+        </w:pBdr>
+        <w:rPr>
+          <w:rFonts w:asciiTheme="majorHAnsi" w:hAnsiTheme="majorHAnsi" w:cstheme="majorHAnsi"/>
+        </w:rPr>
+      </w:pPr>
+      <w:r>
+        <w:rPr>
+          <w:rFonts w:asciiTheme="majorHAnsi" w:hAnsiTheme="majorHAnsi" w:cstheme="majorHAnsi"/>
+        </w:rPr>
+        <w:t xml:space="preserve">Ce projet est né entièrement de notre imagination, car nous voulions programmer un jeu, associant le thème du </w:t>
+      </w:r>
+      <w:r>
+        <w:rPr>
+          <w:rFonts w:asciiTheme="majorHAnsi" w:hAnsiTheme="majorHAnsi" w:cstheme="majorHAnsi"/>
+          <w:b/>
+          <w:bCs/>
+        </w:rPr>
+        <w:t>sport</w:t>
+      </w:r>
+      <w:r>
+        <w:rPr>
+          <w:rFonts w:asciiTheme="majorHAnsi" w:hAnsiTheme="majorHAnsi" w:cstheme="majorHAnsi"/>
+        </w:rPr>
+        <w:t xml:space="preserve">, et la saga </w:t>
+      </w:r>
+      <w:r>
+        <w:rPr>
+          <w:rFonts w:asciiTheme="majorHAnsi" w:hAnsiTheme="majorHAnsi" w:cstheme="majorHAnsi"/>
+          <w:i/>
+          <w:iCs/>
+        </w:rPr>
+        <w:t>Hunger Games</w:t>
+      </w:r>
+      <w:r>
+        <w:rPr>
+          <w:rFonts w:asciiTheme="majorHAnsi" w:hAnsiTheme="majorHAnsi" w:cstheme="majorHAnsi"/>
+        </w:rPr>
+        <w:t xml:space="preserve"> chacun d’entre nous étant fan de cette œuvre. Et dès le départ, nous avons visé haut : nous voulions une multitude me mini-jeux, chacun représentant une épreuve, des cinématiques, des animations, une histoire…</w:t>
+      </w:r>
+    </w:p>
+    <w:p>
+      <w:pPr>
+        <w:pBdr>
+          <w:top w:val="nil"/>
+          <w:left w:val="nil"/>
+          <w:bottom w:val="nil"/>
+          <w:right w:val="nil"/>
+          <w:between w:val="nil"/>
+        </w:pBdr>
+        <w:rPr>
+          <w:rFonts w:asciiTheme="majorHAnsi" w:hAnsiTheme="majorHAnsi" w:cstheme="majorHAnsi"/>
+        </w:rPr>
+      </w:pPr>
+      <w:r>
+        <w:rPr>
+          <w:rFonts w:asciiTheme="majorHAnsi" w:hAnsiTheme="majorHAnsi" w:cstheme="majorHAnsi"/>
+        </w:rPr>
+        <w:t xml:space="preserve">Mais, nous avons visé </w:t>
+      </w:r>
+      <w:r>
+        <w:rPr>
+          <w:rFonts w:asciiTheme="majorHAnsi" w:hAnsiTheme="majorHAnsi" w:cstheme="majorHAnsi"/>
+          <w:i/>
+          <w:iCs/>
+        </w:rPr>
+        <w:t>trop</w:t>
+      </w:r>
+      <w:r>
+        <w:rPr>
+          <w:rFonts w:asciiTheme="majorHAnsi" w:hAnsiTheme="majorHAnsi" w:cstheme="majorHAnsi"/>
+          <w:b/>
+          <w:bCs/>
+          <w:i/>
+          <w:iCs/>
+        </w:rPr>
+        <w:t xml:space="preserve"> </w:t>
+      </w:r>
+      <w:r>
+        <w:rPr>
+          <w:rFonts w:asciiTheme="majorHAnsi" w:hAnsiTheme="majorHAnsi" w:cstheme="majorHAnsi"/>
+        </w:rPr>
+        <w:t xml:space="preserve">haut, et nous avons du grandement diminuer le contenu proposé, faute de temps… Mais ce sont ces moments là qui rendent humble et qui nous forcent à mieux nous organiser, pour au final, mieux réussir et proposer un travail propre, soigné, et fonctionnel ! C’est ainsi que nous vous présentons la version actuelle des </w:t>
+      </w:r>
+      <w:r>
+        <w:rPr>
+          <w:rFonts w:asciiTheme="majorHAnsi" w:hAnsiTheme="majorHAnsi" w:cstheme="majorHAnsi"/>
+          <w:b/>
+          <w:bCs/>
+        </w:rPr>
+        <w:t>Paris Survival Games</w:t>
+      </w:r>
+      <w:r>
+        <w:rPr>
+          <w:rFonts w:asciiTheme="majorHAnsi" w:hAnsiTheme="majorHAnsi" w:cstheme="majorHAnsi"/>
+        </w:rPr>
+        <w:t xml:space="preserve">, qui représente les besoins minimums que nous exigions pour notre jeu : </w:t>
+      </w:r>
+      <w:r>
+        <w:rPr>
+          <w:rFonts w:asciiTheme="majorHAnsi" w:hAnsiTheme="majorHAnsi" w:cstheme="majorHAnsi"/>
+        </w:rPr>
+        <w:t xml:space="preserve">un menu interactif, plusieurs mini-jeux épreuves, un travail graphique exclusivement réalisé par nos soins, mais surtout, et c’est là le fil directeur de notre projet : </w:t>
+      </w:r>
+      <w:r>
+        <w:rPr>
+          <w:rFonts w:asciiTheme="majorHAnsi" w:hAnsiTheme="majorHAnsi" w:cstheme="majorHAnsi"/>
+          <w:b/>
+          <w:bCs/>
+        </w:rPr>
+        <w:t>un jeu 100% sans programmation objet</w:t>
+      </w:r>
+      <w:r>
+        <w:rPr>
+          <w:rFonts w:asciiTheme="majorHAnsi" w:hAnsiTheme="majorHAnsi" w:cstheme="majorHAnsi"/>
+        </w:rPr>
+        <w:t xml:space="preserve">, au moyen de boucles, de conditions, de fonctions, de variables, bref… du Python pur et dur ! </w:t>
+      </w:r>
+    </w:p>
+    <w:p>
+      <w:pPr>
+        <w:pBdr>
+          <w:top w:val="nil"/>
+          <w:left w:val="nil"/>
+          <w:bottom w:val="nil"/>
+          <w:right w:val="nil"/>
+          <w:between w:val="nil"/>
+        </w:pBdr>
+        <w:rPr>
           <w:rFonts w:ascii="Roboto Slab" w:eastAsia="Roboto Slab" w:hAnsi="Roboto Slab" w:cs="Roboto Slab"/>
         </w:rPr>
       </w:pPr>
@@ -1587,20 +1737,16 @@
     <w:p>
       <w:pPr>
         <w:rPr>
-          <w:rFonts w:ascii="Roboto" w:eastAsia="Roboto" w:hAnsi="Roboto" w:cs="Roboto"/>
-          <w:b/>
+          <w:rFonts w:asciiTheme="majorHAnsi" w:eastAsia="Roboto" w:hAnsiTheme="majorHAnsi" w:cstheme="majorHAnsi"/>
+          <w:bCs/>
           <w:color w:val="000000" w:themeColor="text1"/>
-          <w:sz w:val="18"/>
-          <w:szCs w:val="18"/>
-        </w:rPr>
-      </w:pPr>
-      <w:r>
-        <w:rPr>
-          <w:rFonts w:ascii="Roboto" w:eastAsia="Roboto" w:hAnsi="Roboto" w:cs="Roboto"/>
-          <w:b/>
+        </w:rPr>
+      </w:pPr>
+      <w:r>
+        <w:rPr>
+          <w:rFonts w:asciiTheme="majorHAnsi" w:eastAsia="Roboto" w:hAnsiTheme="majorHAnsi" w:cstheme="majorHAnsi"/>
+          <w:bCs/>
           <w:color w:val="000000" w:themeColor="text1"/>
-          <w:sz w:val="18"/>
-          <w:szCs w:val="18"/>
         </w:rPr>
         <w:t>Clément s’est occupé de programmer le jeu de tir à l’arc qui sera associé au jeu de course qu’a codé Raphaël, chacun en utilisant les outils propres à Pygame et au développement de jeu vidéo. En revanche, Clara et Lara ont codé des éléments de menus, ainsi que des paramètres et autres fonction diverses, mais qui une fois mises bout à bout, forment le résultat final qui n’aurait pas été possible sans la participation de chacun. Cependant, aimant la modélisation et le graphisme digital, Clara et Lara on aussi fourni un travail remarquable sur le graphisme et les images du jeu, car toutes nos images, tous nos personnages, tous nos accessoires et tout nos fonds ont été exclusivement réalisés par nos soins. Nous sommes ainsi fiers de présenter un projet aux abords simples, mais auquel nous avons pris énormément de plaisir à participer car cela fut un excellent moyen pour nous de collaborer et de travailler des notions uniquement réalisables en travaillant en équipe.</w:t>
       </w:r>
@@ -1608,20 +1754,16 @@
     <w:p>
       <w:pPr>
         <w:rPr>
-          <w:rFonts w:ascii="Roboto" w:eastAsia="Roboto" w:hAnsi="Roboto" w:cs="Roboto"/>
-          <w:b/>
+          <w:rFonts w:asciiTheme="majorHAnsi" w:eastAsia="Roboto" w:hAnsiTheme="majorHAnsi" w:cstheme="majorHAnsi"/>
+          <w:bCs/>
           <w:color w:val="000000" w:themeColor="text1"/>
-          <w:sz w:val="18"/>
-          <w:szCs w:val="18"/>
-        </w:rPr>
-      </w:pPr>
-      <w:r>
-        <w:rPr>
-          <w:rFonts w:ascii="Roboto" w:eastAsia="Roboto" w:hAnsi="Roboto" w:cs="Roboto"/>
-          <w:b/>
+        </w:rPr>
+      </w:pPr>
+      <w:r>
+        <w:rPr>
+          <w:rFonts w:asciiTheme="majorHAnsi" w:eastAsia="Roboto" w:hAnsiTheme="majorHAnsi" w:cstheme="majorHAnsi"/>
+          <w:bCs/>
           <w:color w:val="000000" w:themeColor="text1"/>
-          <w:sz w:val="18"/>
-          <w:szCs w:val="18"/>
         </w:rPr>
         <w:t>Nous avons commencé à programmer relativement tard, n’ayant que 1 mois avant le rendu du projet, mais cela ne nous a pas découragé et nous avons tout de même tenté notre chance ! Ainsi, nous avons beaucoup travaillé pendant, mais aussi en dehors des cours, quand nous avions du temps libre, chacun connecté à Discord pour la communication. Concernant la programmation, nous nous sommes servis des logiciels PyCharm (Raphaël et Clément) et Vscode (Clara et Lara). Pour la partie graphique, chacun à utilisé divers outils, mais surtout le site internet Pixilart pour dessiner des fonds de style pixel art.</w:t>
       </w:r>
@@ -1629,20 +1771,16 @@
     <w:p>
       <w:pPr>
         <w:rPr>
-          <w:rFonts w:ascii="Roboto" w:eastAsia="Roboto" w:hAnsi="Roboto" w:cs="Roboto"/>
-          <w:b/>
+          <w:rFonts w:asciiTheme="majorHAnsi" w:eastAsia="Roboto" w:hAnsiTheme="majorHAnsi" w:cstheme="majorHAnsi"/>
+          <w:bCs/>
           <w:color w:val="000000" w:themeColor="text1"/>
-          <w:sz w:val="18"/>
-          <w:szCs w:val="18"/>
-        </w:rPr>
-      </w:pPr>
-      <w:r>
-        <w:rPr>
-          <w:rFonts w:ascii="Roboto" w:eastAsia="Roboto" w:hAnsi="Roboto" w:cs="Roboto"/>
-          <w:b/>
+        </w:rPr>
+      </w:pPr>
+      <w:r>
+        <w:rPr>
+          <w:rFonts w:asciiTheme="majorHAnsi" w:eastAsia="Roboto" w:hAnsiTheme="majorHAnsi" w:cstheme="majorHAnsi"/>
+          <w:bCs/>
           <w:color w:val="000000" w:themeColor="text1"/>
-          <w:sz w:val="18"/>
-          <w:szCs w:val="18"/>
         </w:rPr>
         <w:t>Aussi, une grande partie du projet à été nous familiariser avec le logiciel de gestion de code : GitHub. C’est pour cela qu’il a fallu apprendre à utiliser le site, ce qui ne fut pas une tâche facile, mais qui au final s’est avérée fructueuse car notre travail s’en est par la suite trouvé grandement amélioré car nous avions augmenté notre maitrise du logiciel.</w:t>
       </w:r>
@@ -1650,25 +1788,27 @@
     <w:p>
       <w:pPr>
         <w:rPr>
-          <w:rFonts w:ascii="Roboto" w:eastAsia="Roboto" w:hAnsi="Roboto" w:cs="Roboto"/>
-          <w:b/>
+          <w:rFonts w:asciiTheme="majorHAnsi" w:eastAsia="Roboto" w:hAnsiTheme="majorHAnsi" w:cstheme="majorHAnsi"/>
+          <w:bCs/>
           <w:color w:val="000000" w:themeColor="text1"/>
-          <w:sz w:val="18"/>
-          <w:szCs w:val="18"/>
-        </w:rPr>
-      </w:pPr>
-      <w:r>
-        <w:rPr>
-          <w:rFonts w:ascii="Roboto" w:eastAsia="Roboto" w:hAnsi="Roboto" w:cs="Roboto"/>
-          <w:b/>
+        </w:rPr>
+      </w:pPr>
+      <w:r>
+        <w:rPr>
+          <w:rFonts w:asciiTheme="majorHAnsi" w:eastAsia="Roboto" w:hAnsiTheme="majorHAnsi" w:cstheme="majorHAnsi"/>
+          <w:bCs/>
           <w:color w:val="000000" w:themeColor="text1"/>
-          <w:sz w:val="18"/>
-          <w:szCs w:val="18"/>
-        </w:rPr>
-        <w:t xml:space="preserve">Il est important de noter que chaque image présente dans le projet est libre de droit, car ce sont nous qui les avons créés. </w:t>
-      </w:r>
-      <w:bookmarkStart w:id="0" w:name="_GoBack"/>
-      <w:bookmarkEnd w:id="0"/>
+        </w:rPr>
+        <w:t>Il est important de noter que chaque image présente dans le projet est libre de droit, car ce sont nous qui les avons créés</w:t>
+      </w:r>
+      <w:r>
+        <w:rPr>
+          <w:rFonts w:asciiTheme="majorHAnsi" w:eastAsia="Roboto" w:hAnsiTheme="majorHAnsi" w:cstheme="majorHAnsi"/>
+          <w:bCs/>
+          <w:color w:val="000000" w:themeColor="text1"/>
+        </w:rPr>
+        <w:t>.</w:t>
+      </w:r>
     </w:p>
     <w:p>
       <w:pPr>
@@ -1685,34 +1825,6 @@
           <w:rFonts w:ascii="Roboto" w:eastAsia="Roboto" w:hAnsi="Roboto" w:cs="Roboto"/>
           <w:sz w:val="20"/>
           <w:szCs w:val="20"/>
-        </w:rPr>
-      </w:pPr>
-    </w:p>
-    <w:p>
-      <w:pPr>
-        <w:rPr>
-          <w:rFonts w:ascii="Roboto Slab" w:eastAsia="Roboto Slab" w:hAnsi="Roboto Slab" w:cs="Roboto Slab"/>
-        </w:rPr>
-      </w:pPr>
-    </w:p>
-    <w:p>
-      <w:pPr>
-        <w:rPr>
-          <w:rFonts w:ascii="Roboto Slab" w:eastAsia="Roboto Slab" w:hAnsi="Roboto Slab" w:cs="Roboto Slab"/>
-        </w:rPr>
-      </w:pPr>
-    </w:p>
-    <w:p>
-      <w:pPr>
-        <w:rPr>
-          <w:rFonts w:ascii="Roboto Slab" w:eastAsia="Roboto Slab" w:hAnsi="Roboto Slab" w:cs="Roboto Slab"/>
-        </w:rPr>
-      </w:pPr>
-    </w:p>
-    <w:p>
-      <w:pPr>
-        <w:rPr>
-          <w:rFonts w:ascii="Roboto Slab" w:eastAsia="Roboto Slab" w:hAnsi="Roboto Slab" w:cs="Roboto Slab"/>
         </w:rPr>
       </w:pPr>
     </w:p>
@@ -1817,9 +1929,7 @@
           <w:szCs w:val="24"/>
         </w:rPr>
       </w:pPr>
-    </w:p>
-    <w:p>
-      <w:pPr>
+      <w:r>
         <w:rPr>
           <w:rFonts w:ascii="Roboto Slab" w:eastAsia="Roboto Slab" w:hAnsi="Roboto Slab" w:cs="Roboto Slab"/>
           <w:b/>
@@ -1827,13 +1937,274 @@
           <w:sz w:val="24"/>
           <w:szCs w:val="24"/>
         </w:rPr>
-      </w:pPr>
-      <w:r>
-        <w:br w:type="page"/>
-      </w:r>
-    </w:p>
-    <w:p>
-      <w:pPr>
+        <w:lastRenderedPageBreak/>
+        <w:t>LES ÉTAPES DU PROJET :</w:t>
+      </w:r>
+    </w:p>
+    <w:p>
+      <w:pPr>
+        <w:rPr>
+          <w:rFonts w:ascii="Roboto" w:eastAsia="Roboto" w:hAnsi="Roboto" w:cs="Roboto"/>
+          <w:i/>
+          <w:sz w:val="18"/>
+          <w:szCs w:val="18"/>
+        </w:rPr>
+      </w:pPr>
+      <w:r>
+        <w:rPr>
+          <w:rFonts w:ascii="Roboto" w:eastAsia="Roboto" w:hAnsi="Roboto" w:cs="Roboto"/>
+          <w:i/>
+          <w:sz w:val="18"/>
+          <w:szCs w:val="18"/>
+        </w:rPr>
+        <w:t>Présenter les différentes étapes du projet (de l’idée jusqu’à la finalisation du projet)</w:t>
+      </w:r>
+    </w:p>
+    <w:p>
+      <w:pPr>
+        <w:rPr>
+          <w:rFonts w:ascii="Roboto" w:eastAsia="Roboto" w:hAnsi="Roboto" w:cs="Roboto"/>
+          <w:i/>
+          <w:sz w:val="18"/>
+          <w:szCs w:val="18"/>
+        </w:rPr>
+      </w:pPr>
+    </w:p>
+    <w:p>
+      <w:pPr>
+        <w:rPr>
+          <w:rFonts w:asciiTheme="majorHAnsi" w:eastAsia="Roboto" w:hAnsiTheme="majorHAnsi" w:cstheme="majorHAnsi"/>
+          <w:iCs/>
+        </w:rPr>
+      </w:pPr>
+      <w:r>
+        <w:rPr>
+          <w:rFonts w:asciiTheme="majorHAnsi" w:eastAsia="Roboto" w:hAnsiTheme="majorHAnsi" w:cstheme="majorHAnsi"/>
+          <w:iCs/>
+        </w:rPr>
+        <w:t xml:space="preserve">Nous avons longuement et sagement réfléchi à notre projet que ce soit au niveau du design, de l’histoire, de la programmation et de la répartition des tâches. Il nous a fallu quelques séances pour en venir à un brainstorming et une carte mentale concluants. Comme dit auparavant, nous voulions </w:t>
+      </w:r>
+      <w:r>
+        <w:rPr>
+          <w:rFonts w:asciiTheme="majorHAnsi" w:eastAsia="Roboto" w:hAnsiTheme="majorHAnsi" w:cstheme="majorHAnsi"/>
+          <w:b/>
+          <w:bCs/>
+          <w:iCs/>
+        </w:rPr>
+        <w:t>plus</w:t>
+      </w:r>
+      <w:r>
+        <w:rPr>
+          <w:rFonts w:asciiTheme="majorHAnsi" w:eastAsia="Roboto" w:hAnsiTheme="majorHAnsi" w:cstheme="majorHAnsi"/>
+          <w:iCs/>
+        </w:rPr>
+        <w:t xml:space="preserve">, mais pris par le temps, nous avions diminué le contenu. Mais ces idées ne sont pas parties à la poubelles, au contraire ! Nous les avons gardées afin de les inclure dans les version futures des </w:t>
+      </w:r>
+      <w:r>
+        <w:rPr>
+          <w:rFonts w:asciiTheme="majorHAnsi" w:eastAsia="Roboto" w:hAnsiTheme="majorHAnsi" w:cstheme="majorHAnsi"/>
+          <w:b/>
+          <w:bCs/>
+          <w:iCs/>
+        </w:rPr>
+        <w:t>Paris Survival Games </w:t>
+      </w:r>
+      <w:r>
+        <w:rPr>
+          <w:rFonts w:asciiTheme="majorHAnsi" w:eastAsia="Roboto" w:hAnsiTheme="majorHAnsi" w:cstheme="majorHAnsi"/>
+          <w:iCs/>
+        </w:rPr>
+        <w:t>:</w:t>
+      </w:r>
+    </w:p>
+    <w:p>
+      <w:pPr>
+        <w:rPr>
+          <w:rFonts w:asciiTheme="majorHAnsi" w:eastAsia="Roboto" w:hAnsiTheme="majorHAnsi" w:cstheme="majorHAnsi"/>
+          <w:iCs/>
+        </w:rPr>
+      </w:pPr>
+      <w:r>
+        <w:rPr>
+          <w:rFonts w:asciiTheme="majorHAnsi" w:eastAsia="Roboto" w:hAnsiTheme="majorHAnsi" w:cstheme="majorHAnsi"/>
+          <w:iCs/>
+        </w:rPr>
+        <w:t>-Des cinématiques, de début, de fin, et entre les épreuves.</w:t>
+      </w:r>
+    </w:p>
+    <w:p>
+      <w:pPr>
+        <w:rPr>
+          <w:rFonts w:asciiTheme="majorHAnsi" w:eastAsia="Roboto" w:hAnsiTheme="majorHAnsi" w:cstheme="majorHAnsi"/>
+          <w:iCs/>
+        </w:rPr>
+      </w:pPr>
+      <w:r>
+        <w:rPr>
+          <w:rFonts w:asciiTheme="majorHAnsi" w:eastAsia="Roboto" w:hAnsiTheme="majorHAnsi" w:cstheme="majorHAnsi"/>
+          <w:iCs/>
+        </w:rPr>
+        <w:t>-Des cartes plus ouvertes, avec des ennemis</w:t>
+      </w:r>
+    </w:p>
+    <w:p>
+      <w:pPr>
+        <w:rPr>
+          <w:rFonts w:asciiTheme="majorHAnsi" w:eastAsia="Roboto" w:hAnsiTheme="majorHAnsi" w:cstheme="majorHAnsi"/>
+          <w:iCs/>
+        </w:rPr>
+      </w:pPr>
+      <w:r>
+        <w:rPr>
+          <w:rFonts w:asciiTheme="majorHAnsi" w:eastAsia="Roboto" w:hAnsiTheme="majorHAnsi" w:cstheme="majorHAnsi"/>
+          <w:iCs/>
+        </w:rPr>
+        <w:t>-Des jeux bien plus poussés et complexes, autant à programmer que pendant leur utilisation</w:t>
+      </w:r>
+    </w:p>
+    <w:p>
+      <w:pPr>
+        <w:rPr>
+          <w:rFonts w:asciiTheme="majorHAnsi" w:eastAsia="Roboto" w:hAnsiTheme="majorHAnsi" w:cstheme="majorHAnsi"/>
+          <w:iCs/>
+        </w:rPr>
+      </w:pPr>
+      <w:r>
+        <w:rPr>
+          <w:rFonts w:asciiTheme="majorHAnsi" w:eastAsia="Roboto" w:hAnsiTheme="majorHAnsi" w:cstheme="majorHAnsi"/>
+          <w:iCs/>
+        </w:rPr>
+        <w:t xml:space="preserve">-Une plus grande inspiration du monde des </w:t>
+      </w:r>
+      <w:r>
+        <w:rPr>
+          <w:rFonts w:asciiTheme="majorHAnsi" w:eastAsia="Roboto" w:hAnsiTheme="majorHAnsi" w:cstheme="majorHAnsi"/>
+          <w:i/>
+        </w:rPr>
+        <w:t>Hunger Games</w:t>
+      </w:r>
+    </w:p>
+    <w:p>
+      <w:pPr>
+        <w:rPr>
+          <w:rFonts w:asciiTheme="majorHAnsi" w:eastAsia="Roboto" w:hAnsiTheme="majorHAnsi" w:cstheme="majorHAnsi"/>
+          <w:iCs/>
+        </w:rPr>
+      </w:pPr>
+      <w:r>
+        <w:rPr>
+          <w:rFonts w:asciiTheme="majorHAnsi" w:eastAsia="Roboto" w:hAnsiTheme="majorHAnsi" w:cstheme="majorHAnsi"/>
+          <w:iCs/>
+        </w:rPr>
+        <w:t>-Des décors plus inspirés</w:t>
+      </w:r>
+      <w:r>
+        <w:rPr>
+          <w:rFonts w:asciiTheme="majorHAnsi" w:eastAsia="Roboto" w:hAnsiTheme="majorHAnsi" w:cstheme="majorHAnsi"/>
+          <w:iCs/>
+        </w:rPr>
+        <w:t xml:space="preserve"> des </w:t>
+      </w:r>
+      <w:r>
+        <w:rPr>
+          <w:rFonts w:asciiTheme="majorHAnsi" w:eastAsia="Roboto" w:hAnsiTheme="majorHAnsi" w:cstheme="majorHAnsi"/>
+          <w:i/>
+        </w:rPr>
+        <w:t>Hunger Games</w:t>
+      </w:r>
+      <w:r>
+        <w:rPr>
+          <w:rFonts w:asciiTheme="majorHAnsi" w:eastAsia="Roboto" w:hAnsiTheme="majorHAnsi" w:cstheme="majorHAnsi"/>
+          <w:iCs/>
+        </w:rPr>
+        <w:t>, mais associant tout aussi bien un paris dystopique, ce qui fait la particularité de notre design graphique.</w:t>
+      </w:r>
+    </w:p>
+    <w:p>
+      <w:pPr>
+        <w:rPr>
+          <w:rFonts w:ascii="Roboto" w:eastAsia="Roboto" w:hAnsi="Roboto" w:cs="Roboto"/>
+          <w:iCs/>
+          <w:sz w:val="18"/>
+          <w:szCs w:val="18"/>
+        </w:rPr>
+      </w:pPr>
+      <w:r>
+        <w:rPr>
+          <w:rFonts w:ascii="Roboto" w:eastAsia="Roboto" w:hAnsi="Roboto" w:cs="Roboto"/>
+          <w:iCs/>
+          <w:sz w:val="18"/>
+          <w:szCs w:val="18"/>
+        </w:rPr>
+        <w:t xml:space="preserve"> </w:t>
+      </w:r>
+    </w:p>
+    <w:p>
+      <w:pPr>
+        <w:rPr>
+          <w:rFonts w:ascii="Roboto Slab" w:eastAsia="Roboto Slab" w:hAnsi="Roboto Slab" w:cs="Roboto Slab"/>
+        </w:rPr>
+      </w:pPr>
+      <w:r>
+        <w:rPr>
+          <w:rFonts w:ascii="Roboto Slab" w:eastAsia="Roboto Slab" w:hAnsi="Roboto Slab" w:cs="Roboto Slab"/>
+        </w:rPr>
+        <w:t>Après les idées, il a fallu programmer, mais ici, tout s’est fait naturellement, chacun sachant ce qu’il avait à faire, le tout sauvegardé et géré sur notre GitHub (</w:t>
+      </w:r>
+      <w:hyperlink r:id="rId9" w:history="1">
+        <w:r>
+          <w:rPr>
+            <w:rStyle w:val="Lienhypertexte"/>
+            <w:rFonts w:ascii="Roboto Slab" w:eastAsia="Roboto Slab" w:hAnsi="Roboto Slab" w:cs="Roboto Slab"/>
+          </w:rPr>
+          <w:t>https://github.com/RaphiCourouble/Paris-Survival-Games.git</w:t>
+        </w:r>
+      </w:hyperlink>
+      <w:r>
+        <w:rPr>
+          <w:rFonts w:ascii="Roboto Slab" w:eastAsia="Roboto Slab" w:hAnsi="Roboto Slab" w:cs="Roboto Slab"/>
+        </w:rPr>
+        <w:t>). Il a fallu coder les premières variables, pour l’écran, puis afficher les personnages, les fonds, ensuite ajouter des fonctionnalités interactives comme le tir ou le saut et enfin, regrouper le tout dans un menu avec une page d’aide et un bouton retour ainsi que d’autres fonctionnalités.</w:t>
+      </w:r>
+    </w:p>
+    <w:p>
+      <w:pPr>
+        <w:rPr>
+          <w:rFonts w:ascii="Roboto Slab" w:eastAsia="Roboto Slab" w:hAnsi="Roboto Slab" w:cs="Roboto Slab"/>
+        </w:rPr>
+      </w:pPr>
+    </w:p>
+    <w:p>
+      <w:pPr>
+        <w:rPr>
+          <w:rFonts w:ascii="Roboto Slab" w:eastAsia="Roboto Slab" w:hAnsi="Roboto Slab" w:cs="Roboto Slab"/>
+        </w:rPr>
+      </w:pPr>
+    </w:p>
+    <w:p>
+      <w:pPr>
+        <w:rPr>
+          <w:rFonts w:ascii="Roboto Slab" w:eastAsia="Roboto Slab" w:hAnsi="Roboto Slab" w:cs="Roboto Slab"/>
+        </w:rPr>
+      </w:pPr>
+    </w:p>
+    <w:p>
+      <w:pPr>
+        <w:rPr>
+          <w:rFonts w:ascii="Roboto Slab" w:eastAsia="Roboto Slab" w:hAnsi="Roboto Slab" w:cs="Roboto Slab"/>
+        </w:rPr>
+      </w:pPr>
+      <w:r>
+        <w:rPr>
+          <w:rFonts w:ascii="Roboto Slab" w:eastAsia="Roboto Slab" w:hAnsi="Roboto Slab" w:cs="Roboto Slab"/>
+          <w:b/>
+          <w:color w:val="003947"/>
+          <w:sz w:val="38"/>
+          <w:szCs w:val="38"/>
+        </w:rPr>
+        <w:t>&gt;</w:t>
+      </w:r>
+      <w:r>
         <w:rPr>
           <w:rFonts w:ascii="Roboto Slab" w:eastAsia="Roboto Slab" w:hAnsi="Roboto Slab" w:cs="Roboto Slab"/>
           <w:b/>
@@ -1841,7 +2212,219 @@
           <w:sz w:val="24"/>
           <w:szCs w:val="24"/>
         </w:rPr>
-      </w:pPr>
+        <w:t xml:space="preserve"> FONCTIONNEMENT ET OPÉRATIONNALITÉ :</w:t>
+      </w:r>
+    </w:p>
+    <w:p>
+      <w:pPr>
+        <w:rPr>
+          <w:rFonts w:ascii="Roboto" w:eastAsia="Roboto" w:hAnsi="Roboto" w:cs="Roboto"/>
+          <w:i/>
+          <w:sz w:val="18"/>
+          <w:szCs w:val="18"/>
+        </w:rPr>
+      </w:pPr>
+      <w:r>
+        <w:rPr>
+          <w:rFonts w:ascii="Roboto" w:eastAsia="Roboto" w:hAnsi="Roboto" w:cs="Roboto"/>
+          <w:i/>
+          <w:sz w:val="18"/>
+          <w:szCs w:val="18"/>
+        </w:rPr>
+        <w:t>Pouvez-vous présenter l’état d’avancement du projet au moment du dépôt ? (ce qui est terminé, en cours de réalisation, reste à faire)</w:t>
+      </w:r>
+    </w:p>
+    <w:p>
+      <w:pPr>
+        <w:rPr>
+          <w:rFonts w:ascii="Roboto" w:eastAsia="Roboto" w:hAnsi="Roboto" w:cs="Roboto"/>
+          <w:i/>
+          <w:sz w:val="18"/>
+          <w:szCs w:val="18"/>
+        </w:rPr>
+      </w:pPr>
+      <w:r>
+        <w:rPr>
+          <w:rFonts w:ascii="Roboto" w:eastAsia="Roboto" w:hAnsi="Roboto" w:cs="Roboto"/>
+          <w:i/>
+          <w:sz w:val="18"/>
+          <w:szCs w:val="18"/>
+        </w:rPr>
+        <w:t>Quelles approches avez-vous mis en œuvre pour vérifier l’absence de bugs et garantir une facilité d'utilisation de votre projet ?</w:t>
+      </w:r>
+    </w:p>
+    <w:p>
+      <w:pPr>
+        <w:rPr>
+          <w:rFonts w:ascii="Roboto" w:eastAsia="Roboto" w:hAnsi="Roboto" w:cs="Roboto"/>
+          <w:i/>
+          <w:sz w:val="18"/>
+          <w:szCs w:val="18"/>
+        </w:rPr>
+      </w:pPr>
+      <w:r>
+        <w:rPr>
+          <w:rFonts w:ascii="Roboto" w:eastAsia="Roboto" w:hAnsi="Roboto" w:cs="Roboto"/>
+          <w:i/>
+          <w:sz w:val="18"/>
+          <w:szCs w:val="18"/>
+        </w:rPr>
+        <w:t>Quelles sont les difficultés rencontrées et les solutions apportées ?</w:t>
+      </w:r>
+    </w:p>
+    <w:p>
+      <w:pPr>
+        <w:rPr>
+          <w:rFonts w:ascii="Roboto" w:eastAsia="Roboto" w:hAnsi="Roboto" w:cs="Roboto"/>
+          <w:i/>
+          <w:sz w:val="18"/>
+          <w:szCs w:val="18"/>
+        </w:rPr>
+      </w:pPr>
+    </w:p>
+    <w:p>
+      <w:pPr>
+        <w:rPr>
+          <w:rFonts w:ascii="Roboto" w:eastAsia="Roboto" w:hAnsi="Roboto" w:cs="Roboto"/>
+          <w:iCs/>
+          <w:sz w:val="18"/>
+          <w:szCs w:val="18"/>
+        </w:rPr>
+      </w:pPr>
+      <w:r>
+        <w:rPr>
+          <w:rFonts w:ascii="Roboto" w:eastAsia="Roboto" w:hAnsi="Roboto" w:cs="Roboto"/>
+          <w:iCs/>
+          <w:sz w:val="18"/>
+          <w:szCs w:val="18"/>
+        </w:rPr>
+        <w:t xml:space="preserve">Actuellement, les </w:t>
+      </w:r>
+      <w:r>
+        <w:rPr>
+          <w:rFonts w:ascii="Roboto" w:eastAsia="Roboto" w:hAnsi="Roboto" w:cs="Roboto"/>
+          <w:b/>
+          <w:bCs/>
+          <w:iCs/>
+          <w:sz w:val="18"/>
+          <w:szCs w:val="18"/>
+        </w:rPr>
+        <w:t>Paris Survival Games</w:t>
+      </w:r>
+      <w:r>
+        <w:rPr>
+          <w:rFonts w:ascii="Roboto" w:eastAsia="Roboto" w:hAnsi="Roboto" w:cs="Roboto"/>
+          <w:iCs/>
+          <w:sz w:val="18"/>
+          <w:szCs w:val="18"/>
+        </w:rPr>
+        <w:t xml:space="preserve"> en sont à leur première version, car plein d’autres fonctionnalités arrivent ! Nous travaillons actuellement à un système de génération d’ennemis pour ajouter au challenge ! </w:t>
+      </w:r>
+    </w:p>
+    <w:p>
+      <w:pPr>
+        <w:rPr>
+          <w:rFonts w:ascii="Roboto" w:eastAsia="Roboto" w:hAnsi="Roboto" w:cs="Roboto"/>
+          <w:iCs/>
+          <w:sz w:val="18"/>
+          <w:szCs w:val="18"/>
+        </w:rPr>
+      </w:pPr>
+      <w:r>
+        <w:rPr>
+          <w:rFonts w:ascii="Roboto" w:eastAsia="Roboto" w:hAnsi="Roboto" w:cs="Roboto"/>
+          <w:iCs/>
+          <w:sz w:val="18"/>
+          <w:szCs w:val="18"/>
+        </w:rPr>
+        <w:t>Nous avons fait notre maximum pour optimiser notre code, cependant, nous ne le garantissons pas sans bugs car comme en science, le risque zéro n’existe pas. Mais, ce que nous garantissons, c’est une organisation claire, structurée et lisible afin de comprendre au mieux notre code, facilitant ainsi son analyse.</w:t>
+      </w:r>
+    </w:p>
+    <w:p>
+      <w:pPr>
+        <w:rPr>
+          <w:rFonts w:ascii="Roboto" w:eastAsia="Roboto" w:hAnsi="Roboto" w:cs="Roboto"/>
+          <w:iCs/>
+          <w:sz w:val="18"/>
+          <w:szCs w:val="18"/>
+        </w:rPr>
+      </w:pPr>
+      <w:r>
+        <w:rPr>
+          <w:rFonts w:ascii="Roboto" w:eastAsia="Roboto" w:hAnsi="Roboto" w:cs="Roboto"/>
+          <w:iCs/>
+          <w:sz w:val="18"/>
+          <w:szCs w:val="18"/>
+        </w:rPr>
+        <w:t>Pour conclure, il important de dire que nous avons rencontrés de nombreuses difficultés, mais c’est en travaillant et en réfléchissant ensemble que nous les avons résolues, et c’est ce qui nous à poussé à avancer jusqu’au bout, ou nous considérons que nous avons fait un travail propre, soigné, construit et complet dans son ensemble.</w:t>
+      </w:r>
+    </w:p>
+    <w:p>
+      <w:pPr>
+        <w:rPr>
+          <w:rFonts w:ascii="Roboto Slab" w:eastAsia="Roboto Slab" w:hAnsi="Roboto Slab" w:cs="Roboto Slab"/>
+        </w:rPr>
+      </w:pPr>
+    </w:p>
+    <w:p>
+      <w:pPr>
+        <w:rPr>
+          <w:rFonts w:ascii="Roboto Slab" w:eastAsia="Roboto Slab" w:hAnsi="Roboto Slab" w:cs="Roboto Slab"/>
+        </w:rPr>
+      </w:pPr>
+    </w:p>
+    <w:p>
+      <w:pPr>
+        <w:rPr>
+          <w:rFonts w:ascii="Roboto Slab" w:eastAsia="Roboto Slab" w:hAnsi="Roboto Slab" w:cs="Roboto Slab"/>
+        </w:rPr>
+      </w:pPr>
+    </w:p>
+    <w:p>
+      <w:pPr>
+        <w:rPr>
+          <w:rFonts w:ascii="Roboto Slab" w:eastAsia="Roboto Slab" w:hAnsi="Roboto Slab" w:cs="Roboto Slab"/>
+        </w:rPr>
+      </w:pPr>
+    </w:p>
+    <w:p>
+      <w:pPr>
+        <w:rPr>
+          <w:rFonts w:ascii="Roboto Slab" w:eastAsia="Roboto Slab" w:hAnsi="Roboto Slab" w:cs="Roboto Slab"/>
+        </w:rPr>
+      </w:pPr>
+    </w:p>
+    <w:p>
+      <w:pPr>
+        <w:rPr>
+          <w:rFonts w:ascii="Roboto Slab" w:eastAsia="Roboto Slab" w:hAnsi="Roboto Slab" w:cs="Roboto Slab"/>
+          <w:b/>
+          <w:color w:val="003947"/>
+          <w:sz w:val="38"/>
+          <w:szCs w:val="38"/>
+        </w:rPr>
+      </w:pPr>
+      <w:r>
+        <w:br w:type="page"/>
+      </w:r>
+    </w:p>
+    <w:p>
+      <w:pPr>
+        <w:rPr>
+          <w:rFonts w:ascii="Roboto Slab" w:eastAsia="Roboto Slab" w:hAnsi="Roboto Slab" w:cs="Roboto Slab"/>
+        </w:rPr>
+      </w:pPr>
+      <w:r>
+        <w:rPr>
+          <w:rFonts w:ascii="Roboto Slab" w:eastAsia="Roboto Slab" w:hAnsi="Roboto Slab" w:cs="Roboto Slab"/>
+          <w:b/>
+          <w:color w:val="003947"/>
+          <w:sz w:val="38"/>
+          <w:szCs w:val="38"/>
+        </w:rPr>
+        <w:lastRenderedPageBreak/>
+        <w:t>&gt;</w:t>
+      </w:r>
       <w:r>
         <w:rPr>
           <w:rFonts w:ascii="Roboto Slab" w:eastAsia="Roboto Slab" w:hAnsi="Roboto Slab" w:cs="Roboto Slab"/>
@@ -1850,402 +2433,387 @@
           <w:sz w:val="24"/>
           <w:szCs w:val="24"/>
         </w:rPr>
-        <w:lastRenderedPageBreak/>
-        <w:t>LES ÉTAPES DU PROJET :</w:t>
-      </w:r>
-    </w:p>
-    <w:p>
-      <w:pPr>
-        <w:rPr>
-          <w:rFonts w:ascii="Roboto" w:eastAsia="Roboto" w:hAnsi="Roboto" w:cs="Roboto"/>
-          <w:i/>
-          <w:sz w:val="18"/>
-          <w:szCs w:val="18"/>
-        </w:rPr>
-      </w:pPr>
-      <w:r>
-        <w:rPr>
-          <w:rFonts w:ascii="Roboto" w:eastAsia="Roboto" w:hAnsi="Roboto" w:cs="Roboto"/>
-          <w:i/>
-          <w:sz w:val="18"/>
-          <w:szCs w:val="18"/>
-        </w:rPr>
-        <w:t>Présenter les différentes étapes du projet (de l’idée jusqu’à la finalisation du projet)</w:t>
-      </w:r>
-    </w:p>
-    <w:p>
-      <w:pPr>
-        <w:rPr>
-          <w:rFonts w:ascii="Roboto Slab" w:eastAsia="Roboto Slab" w:hAnsi="Roboto Slab" w:cs="Roboto Slab"/>
-        </w:rPr>
-      </w:pPr>
-    </w:p>
-    <w:p>
-      <w:pPr>
-        <w:rPr>
-          <w:rFonts w:ascii="Roboto Slab" w:eastAsia="Roboto Slab" w:hAnsi="Roboto Slab" w:cs="Roboto Slab"/>
-        </w:rPr>
-      </w:pPr>
-    </w:p>
-    <w:p>
-      <w:pPr>
-        <w:rPr>
-          <w:rFonts w:ascii="Roboto Slab" w:eastAsia="Roboto Slab" w:hAnsi="Roboto Slab" w:cs="Roboto Slab"/>
-        </w:rPr>
-      </w:pPr>
-    </w:p>
-    <w:p>
-      <w:pPr>
-        <w:rPr>
-          <w:rFonts w:ascii="Roboto Slab" w:eastAsia="Roboto Slab" w:hAnsi="Roboto Slab" w:cs="Roboto Slab"/>
-        </w:rPr>
-      </w:pPr>
-    </w:p>
-    <w:p>
-      <w:pPr>
-        <w:rPr>
-          <w:rFonts w:ascii="Roboto Slab" w:eastAsia="Roboto Slab" w:hAnsi="Roboto Slab" w:cs="Roboto Slab"/>
-        </w:rPr>
-      </w:pPr>
-    </w:p>
-    <w:p>
-      <w:pPr>
-        <w:rPr>
-          <w:rFonts w:ascii="Roboto Slab" w:eastAsia="Roboto Slab" w:hAnsi="Roboto Slab" w:cs="Roboto Slab"/>
-          <w:i/>
-        </w:rPr>
-      </w:pPr>
-    </w:p>
-    <w:p>
-      <w:pPr>
-        <w:widowControl w:val="0"/>
-        <w:spacing w:line="360" w:lineRule="auto"/>
-        <w:jc w:val="both"/>
-        <w:rPr>
-          <w:rFonts w:ascii="Roboto Slab" w:eastAsia="Roboto Slab" w:hAnsi="Roboto Slab" w:cs="Roboto Slab"/>
-          <w:i/>
-        </w:rPr>
-      </w:pPr>
-    </w:p>
-    <w:p>
-      <w:pPr>
-        <w:rPr>
-          <w:rFonts w:ascii="Roboto Slab" w:eastAsia="Roboto Slab" w:hAnsi="Roboto Slab" w:cs="Roboto Slab"/>
-        </w:rPr>
-      </w:pPr>
-    </w:p>
-    <w:p>
-      <w:pPr>
-        <w:rPr>
-          <w:rFonts w:ascii="Roboto Slab" w:eastAsia="Roboto Slab" w:hAnsi="Roboto Slab" w:cs="Roboto Slab"/>
-        </w:rPr>
-      </w:pPr>
-    </w:p>
-    <w:p>
-      <w:pPr>
-        <w:rPr>
-          <w:rFonts w:ascii="Roboto Slab" w:eastAsia="Roboto Slab" w:hAnsi="Roboto Slab" w:cs="Roboto Slab"/>
-        </w:rPr>
-      </w:pPr>
-    </w:p>
-    <w:p>
-      <w:pPr>
-        <w:rPr>
-          <w:rFonts w:ascii="Roboto Slab" w:eastAsia="Roboto Slab" w:hAnsi="Roboto Slab" w:cs="Roboto Slab"/>
-        </w:rPr>
-      </w:pPr>
-    </w:p>
-    <w:p>
-      <w:pPr>
-        <w:rPr>
-          <w:rFonts w:ascii="Roboto Slab" w:eastAsia="Roboto Slab" w:hAnsi="Roboto Slab" w:cs="Roboto Slab"/>
-        </w:rPr>
-      </w:pPr>
-    </w:p>
-    <w:p>
-      <w:pPr>
-        <w:rPr>
-          <w:rFonts w:ascii="Roboto Slab" w:eastAsia="Roboto Slab" w:hAnsi="Roboto Slab" w:cs="Roboto Slab"/>
-        </w:rPr>
-      </w:pPr>
-    </w:p>
-    <w:p>
-      <w:pPr>
-        <w:rPr>
-          <w:rFonts w:ascii="Roboto Slab" w:eastAsia="Roboto Slab" w:hAnsi="Roboto Slab" w:cs="Roboto Slab"/>
+        <w:t xml:space="preserve"> OUVERTURE :</w:t>
+      </w:r>
+    </w:p>
+    <w:p>
+      <w:pPr>
+        <w:rPr>
+          <w:rFonts w:ascii="Roboto" w:eastAsia="Roboto" w:hAnsi="Roboto" w:cs="Roboto"/>
+          <w:i/>
+          <w:sz w:val="18"/>
+          <w:szCs w:val="18"/>
+        </w:rPr>
+      </w:pPr>
+      <w:r>
+        <w:rPr>
+          <w:rFonts w:ascii="Roboto" w:eastAsia="Roboto" w:hAnsi="Roboto" w:cs="Roboto"/>
+          <w:i/>
+          <w:sz w:val="18"/>
+          <w:szCs w:val="18"/>
+        </w:rPr>
+        <w:t>Quelles sont les nouvelles fonctionnalités à moyen terme ? Avez-vous des idées d’amélioration de votre projet ?</w:t>
+      </w:r>
+    </w:p>
+    <w:p>
+      <w:pPr>
+        <w:rPr>
+          <w:rFonts w:ascii="Roboto" w:eastAsia="Roboto" w:hAnsi="Roboto" w:cs="Roboto"/>
+          <w:i/>
+          <w:sz w:val="18"/>
+          <w:szCs w:val="18"/>
+        </w:rPr>
+      </w:pPr>
+      <w:r>
+        <w:rPr>
+          <w:rFonts w:ascii="Roboto" w:eastAsia="Roboto" w:hAnsi="Roboto" w:cs="Roboto"/>
+          <w:i/>
+          <w:sz w:val="18"/>
+          <w:szCs w:val="18"/>
+        </w:rPr>
+        <w:t>Pourriez-vous apporter une analyse critique de votre projet ? Si c’était à refaire, que changeriez-vous dans votre organisation, les fonctionnalités du projet et les choix techniques ?</w:t>
+      </w:r>
+    </w:p>
+    <w:p>
+      <w:pPr>
+        <w:rPr>
+          <w:rFonts w:ascii="Roboto" w:eastAsia="Roboto" w:hAnsi="Roboto" w:cs="Roboto"/>
+          <w:i/>
+          <w:sz w:val="18"/>
+          <w:szCs w:val="18"/>
+        </w:rPr>
+      </w:pPr>
+      <w:r>
+        <w:rPr>
+          <w:rFonts w:ascii="Roboto" w:eastAsia="Roboto" w:hAnsi="Roboto" w:cs="Roboto"/>
+          <w:i/>
+          <w:sz w:val="18"/>
+          <w:szCs w:val="18"/>
+        </w:rPr>
+        <w:t>Quelles compétences/appétences/connaissances avez-vous développé grâce à ce concours ?</w:t>
+      </w:r>
+    </w:p>
+    <w:p>
+      <w:pPr>
+        <w:tabs>
+          <w:tab w:val="left" w:pos="4019"/>
+        </w:tabs>
+        <w:rPr>
+          <w:rFonts w:ascii="Roboto" w:eastAsia="Roboto" w:hAnsi="Roboto" w:cs="Roboto"/>
+          <w:i/>
+          <w:sz w:val="18"/>
+          <w:szCs w:val="18"/>
+        </w:rPr>
+      </w:pPr>
+      <w:r>
+        <w:rPr>
+          <w:rFonts w:ascii="Roboto" w:eastAsia="Roboto" w:hAnsi="Roboto" w:cs="Roboto"/>
+          <w:i/>
+          <w:sz w:val="18"/>
+          <w:szCs w:val="18"/>
+        </w:rPr>
+        <w:t>En quoi votre projet favorise-t-il l’inclusion ?</w:t>
+      </w:r>
+      <w:r>
+        <w:rPr>
+          <w:rFonts w:ascii="Roboto" w:eastAsia="Roboto" w:hAnsi="Roboto" w:cs="Roboto"/>
+          <w:i/>
+          <w:sz w:val="18"/>
+          <w:szCs w:val="18"/>
+        </w:rPr>
+        <w:tab/>
+      </w:r>
+    </w:p>
+    <w:p>
+      <w:pPr>
+        <w:tabs>
+          <w:tab w:val="left" w:pos="4019"/>
+        </w:tabs>
+        <w:rPr>
+          <w:rFonts w:ascii="Roboto" w:eastAsia="Roboto" w:hAnsi="Roboto" w:cs="Roboto"/>
+          <w:i/>
+          <w:sz w:val="18"/>
+          <w:szCs w:val="18"/>
+        </w:rPr>
+      </w:pPr>
+    </w:p>
+    <w:p>
+      <w:pPr>
+        <w:tabs>
+          <w:tab w:val="left" w:pos="4019"/>
+        </w:tabs>
+        <w:rPr>
+          <w:rFonts w:ascii="Roboto" w:eastAsia="Roboto" w:hAnsi="Roboto" w:cs="Roboto"/>
+          <w:iCs/>
+          <w:sz w:val="18"/>
+          <w:szCs w:val="18"/>
+        </w:rPr>
+      </w:pPr>
+      <w:r>
+        <w:rPr>
+          <w:rFonts w:ascii="Roboto" w:eastAsia="Roboto" w:hAnsi="Roboto" w:cs="Roboto"/>
+          <w:iCs/>
+          <w:sz w:val="18"/>
+          <w:szCs w:val="18"/>
+        </w:rPr>
+        <w:t>S‘</w:t>
+      </w:r>
+      <w:r>
+        <w:rPr>
+          <w:rFonts w:ascii="Roboto" w:eastAsia="Roboto" w:hAnsi="Roboto" w:cs="Roboto"/>
+          <w:iCs/>
+          <w:sz w:val="18"/>
+          <w:szCs w:val="18"/>
+        </w:rPr>
+        <w:t xml:space="preserve">il fallait revenir sur une chose, c’est </w:t>
+      </w:r>
+      <w:r>
+        <w:rPr>
+          <w:rFonts w:ascii="Roboto" w:eastAsia="Roboto" w:hAnsi="Roboto" w:cs="Roboto"/>
           <w:b/>
-          <w:color w:val="003947"/>
-          <w:sz w:val="38"/>
-          <w:szCs w:val="38"/>
-        </w:rPr>
-      </w:pPr>
-    </w:p>
-    <w:p>
-      <w:pPr>
-        <w:rPr>
-          <w:rFonts w:ascii="Roboto Slab" w:eastAsia="Roboto Slab" w:hAnsi="Roboto Slab" w:cs="Roboto Slab"/>
+          <w:bCs/>
+          <w:iCs/>
+          <w:sz w:val="18"/>
+          <w:szCs w:val="18"/>
+        </w:rPr>
+        <w:t>l’organisation</w:t>
+      </w:r>
+      <w:r>
+        <w:rPr>
+          <w:rFonts w:ascii="Roboto" w:eastAsia="Roboto" w:hAnsi="Roboto" w:cs="Roboto"/>
+          <w:iCs/>
+          <w:sz w:val="18"/>
+          <w:szCs w:val="18"/>
+        </w:rPr>
+        <w:t xml:space="preserve">, car </w:t>
+      </w:r>
+      <w:r>
+        <w:rPr>
+          <w:rFonts w:ascii="Roboto" w:eastAsia="Roboto" w:hAnsi="Roboto" w:cs="Roboto"/>
           <w:b/>
-          <w:color w:val="003947"/>
-          <w:sz w:val="38"/>
-          <w:szCs w:val="38"/>
-        </w:rPr>
-      </w:pPr>
-    </w:p>
-    <w:p>
-      <w:pPr>
-        <w:rPr>
-          <w:rFonts w:ascii="Roboto Slab" w:eastAsia="Roboto Slab" w:hAnsi="Roboto Slab" w:cs="Roboto Slab"/>
-        </w:rPr>
-      </w:pPr>
-      <w:r>
-        <w:rPr>
-          <w:rFonts w:ascii="Roboto Slab" w:eastAsia="Roboto Slab" w:hAnsi="Roboto Slab" w:cs="Roboto Slab"/>
+          <w:bCs/>
+          <w:iCs/>
+          <w:sz w:val="18"/>
+          <w:szCs w:val="18"/>
+        </w:rPr>
+        <w:t>nous avons été mis au courant des Trophées NSI bien trop tard</w:t>
+      </w:r>
+      <w:r>
+        <w:rPr>
+          <w:rFonts w:ascii="Roboto" w:eastAsia="Roboto" w:hAnsi="Roboto" w:cs="Roboto"/>
+          <w:iCs/>
+          <w:sz w:val="18"/>
+          <w:szCs w:val="18"/>
+        </w:rPr>
+        <w:t xml:space="preserve">, ce qui ne nous à laissé que peu de temps pour proposer un projet, car une chose est sure : nous ne sommes pas allés au bout de nos capacités ! </w:t>
+      </w:r>
+      <w:r>
+        <w:rPr>
+          <w:rFonts w:ascii="Roboto" w:eastAsia="Roboto" w:hAnsi="Roboto" w:cs="Roboto"/>
+          <w:iCs/>
+          <w:sz w:val="18"/>
+          <w:szCs w:val="18"/>
+        </w:rPr>
+        <w:t>C’est ainsi que nous visons à améliorer notre code afin de fournir un jeu compétitif, amusant et varié !</w:t>
+      </w:r>
+      <w:r>
+        <w:rPr>
+          <w:rFonts w:ascii="Roboto" w:eastAsia="Roboto" w:hAnsi="Roboto" w:cs="Roboto"/>
+          <w:i/>
+          <w:sz w:val="18"/>
+          <w:szCs w:val="18"/>
+        </w:rPr>
+        <w:t xml:space="preserve"> </w:t>
+      </w:r>
+    </w:p>
+    <w:p>
+      <w:pPr>
+        <w:tabs>
+          <w:tab w:val="left" w:pos="4019"/>
+        </w:tabs>
+        <w:rPr>
+          <w:rFonts w:ascii="Roboto" w:eastAsia="Roboto" w:hAnsi="Roboto" w:cs="Roboto"/>
+          <w:iCs/>
+          <w:sz w:val="18"/>
+          <w:szCs w:val="18"/>
+        </w:rPr>
+      </w:pPr>
+      <w:r>
+        <w:rPr>
+          <w:rFonts w:ascii="Roboto" w:eastAsia="Roboto" w:hAnsi="Roboto" w:cs="Roboto"/>
+          <w:iCs/>
+          <w:sz w:val="18"/>
+          <w:szCs w:val="18"/>
+        </w:rPr>
+        <w:t xml:space="preserve">Nous avons trouvé cette expérience enrichissante car nous avons appris énormément de choses qui nous serons extrêmement utiles par la suite, et qui nous ont introduites au développement de jeux </w:t>
+      </w:r>
+      <w:proofErr w:type="spellStart"/>
+      <w:r>
+        <w:rPr>
+          <w:rFonts w:ascii="Roboto" w:eastAsia="Roboto" w:hAnsi="Roboto" w:cs="Roboto"/>
+          <w:iCs/>
+          <w:sz w:val="18"/>
+          <w:szCs w:val="18"/>
+        </w:rPr>
+        <w:t>vidéos</w:t>
+      </w:r>
+      <w:proofErr w:type="spellEnd"/>
+      <w:r>
+        <w:rPr>
+          <w:rFonts w:ascii="Roboto" w:eastAsia="Roboto" w:hAnsi="Roboto" w:cs="Roboto"/>
+          <w:iCs/>
+          <w:sz w:val="18"/>
+          <w:szCs w:val="18"/>
+        </w:rPr>
+        <w:t>.</w:t>
+      </w:r>
+    </w:p>
+    <w:p>
+      <w:pPr>
+        <w:tabs>
+          <w:tab w:val="left" w:pos="4019"/>
+        </w:tabs>
+        <w:rPr>
+          <w:rFonts w:ascii="Roboto" w:eastAsia="Roboto" w:hAnsi="Roboto" w:cs="Roboto"/>
+          <w:iCs/>
+          <w:sz w:val="18"/>
+          <w:szCs w:val="18"/>
+        </w:rPr>
+      </w:pPr>
+      <w:r>
+        <w:rPr>
+          <w:rFonts w:ascii="Roboto" w:eastAsia="Roboto" w:hAnsi="Roboto" w:cs="Roboto"/>
+          <w:iCs/>
+          <w:sz w:val="18"/>
+          <w:szCs w:val="18"/>
+        </w:rPr>
+        <w:t xml:space="preserve">Ainsi, nous sommes fiers de participer aux Trophées NSI de cette année et une chose est sûre, nous serons prêts pour l’édition de l’année prochaine ! </w:t>
+      </w:r>
+    </w:p>
+    <w:p>
+      <w:pPr>
+        <w:tabs>
+          <w:tab w:val="left" w:pos="4019"/>
+        </w:tabs>
+        <w:rPr>
+          <w:rFonts w:ascii="Roboto" w:eastAsia="Roboto" w:hAnsi="Roboto" w:cs="Roboto"/>
+          <w:iCs/>
+          <w:sz w:val="18"/>
+          <w:szCs w:val="18"/>
+        </w:rPr>
+      </w:pPr>
+    </w:p>
+    <w:p>
+      <w:pPr>
+        <w:tabs>
+          <w:tab w:val="left" w:pos="4019"/>
+        </w:tabs>
+        <w:rPr>
+          <w:rFonts w:ascii="Roboto" w:eastAsia="Roboto" w:hAnsi="Roboto" w:cs="Roboto"/>
+          <w:iCs/>
+          <w:sz w:val="18"/>
+          <w:szCs w:val="18"/>
+        </w:rPr>
+      </w:pPr>
+      <w:r>
+        <w:rPr>
+          <w:rFonts w:ascii="Roboto" w:eastAsia="Roboto" w:hAnsi="Roboto" w:cs="Roboto"/>
+          <w:iCs/>
+          <w:sz w:val="18"/>
+          <w:szCs w:val="18"/>
+        </w:rPr>
+        <w:t xml:space="preserve">Un chaleureux </w:t>
+      </w:r>
+      <w:r>
+        <w:rPr>
+          <w:rFonts w:ascii="Roboto" w:eastAsia="Roboto" w:hAnsi="Roboto" w:cs="Roboto"/>
           <w:b/>
-          <w:color w:val="003947"/>
-          <w:sz w:val="38"/>
-          <w:szCs w:val="38"/>
-        </w:rPr>
-        <w:t>&gt;</w:t>
-      </w:r>
-      <w:r>
-        <w:rPr>
-          <w:rFonts w:ascii="Roboto Slab" w:eastAsia="Roboto Slab" w:hAnsi="Roboto Slab" w:cs="Roboto Slab"/>
-          <w:b/>
-          <w:color w:val="003947"/>
-          <w:sz w:val="24"/>
-          <w:szCs w:val="24"/>
-        </w:rPr>
-        <w:t xml:space="preserve"> FONCTIONNEMENT ET OPÉRATIONNALITÉ :</w:t>
-      </w:r>
-    </w:p>
-    <w:p>
-      <w:pPr>
-        <w:rPr>
-          <w:rFonts w:ascii="Roboto" w:eastAsia="Roboto" w:hAnsi="Roboto" w:cs="Roboto"/>
-          <w:i/>
-          <w:sz w:val="18"/>
-          <w:szCs w:val="18"/>
-        </w:rPr>
-      </w:pPr>
-      <w:r>
-        <w:rPr>
-          <w:rFonts w:ascii="Roboto" w:eastAsia="Roboto" w:hAnsi="Roboto" w:cs="Roboto"/>
-          <w:i/>
-          <w:sz w:val="18"/>
-          <w:szCs w:val="18"/>
-        </w:rPr>
-        <w:t>Pouvez-vous présenter l’état d’avancement du projet au moment du dépôt ? (</w:t>
-      </w:r>
-      <w:proofErr w:type="gramStart"/>
-      <w:r>
-        <w:rPr>
-          <w:rFonts w:ascii="Roboto" w:eastAsia="Roboto" w:hAnsi="Roboto" w:cs="Roboto"/>
-          <w:i/>
-          <w:sz w:val="18"/>
-          <w:szCs w:val="18"/>
-        </w:rPr>
-        <w:t>ce</w:t>
-      </w:r>
-      <w:proofErr w:type="gramEnd"/>
-      <w:r>
-        <w:rPr>
-          <w:rFonts w:ascii="Roboto" w:eastAsia="Roboto" w:hAnsi="Roboto" w:cs="Roboto"/>
-          <w:i/>
-          <w:sz w:val="18"/>
-          <w:szCs w:val="18"/>
-        </w:rPr>
-        <w:t xml:space="preserve"> qui est terminé, en cours de réalisation, reste à faire)</w:t>
-      </w:r>
-    </w:p>
-    <w:p>
-      <w:pPr>
-        <w:rPr>
-          <w:rFonts w:ascii="Roboto" w:eastAsia="Roboto" w:hAnsi="Roboto" w:cs="Roboto"/>
-          <w:i/>
-          <w:sz w:val="18"/>
-          <w:szCs w:val="18"/>
-        </w:rPr>
-      </w:pPr>
-      <w:r>
-        <w:rPr>
-          <w:rFonts w:ascii="Roboto" w:eastAsia="Roboto" w:hAnsi="Roboto" w:cs="Roboto"/>
-          <w:i/>
-          <w:sz w:val="18"/>
-          <w:szCs w:val="18"/>
-        </w:rPr>
-        <w:t>Quelles approches avez-vous mis en œuvre pour vérifier l’absence de bugs et garantir une facilité d'utilisation de votre projet ?</w:t>
-      </w:r>
-    </w:p>
-    <w:p>
-      <w:pPr>
-        <w:rPr>
-          <w:rFonts w:ascii="Roboto" w:eastAsia="Roboto" w:hAnsi="Roboto" w:cs="Roboto"/>
-          <w:i/>
-          <w:sz w:val="18"/>
-          <w:szCs w:val="18"/>
-        </w:rPr>
-      </w:pPr>
-      <w:r>
-        <w:rPr>
-          <w:rFonts w:ascii="Roboto" w:eastAsia="Roboto" w:hAnsi="Roboto" w:cs="Roboto"/>
-          <w:i/>
-          <w:sz w:val="18"/>
-          <w:szCs w:val="18"/>
-        </w:rPr>
-        <w:t>Quelles sont les difficultés rencontrées et les solutions apportées ?</w:t>
-      </w:r>
-    </w:p>
-    <w:p>
-      <w:pPr>
-        <w:rPr>
-          <w:rFonts w:ascii="Roboto Slab" w:eastAsia="Roboto Slab" w:hAnsi="Roboto Slab" w:cs="Roboto Slab"/>
-        </w:rPr>
-      </w:pPr>
-    </w:p>
-    <w:p>
-      <w:pPr>
-        <w:rPr>
-          <w:rFonts w:ascii="Roboto Slab" w:eastAsia="Roboto Slab" w:hAnsi="Roboto Slab" w:cs="Roboto Slab"/>
-        </w:rPr>
-      </w:pPr>
-    </w:p>
-    <w:p>
-      <w:pPr>
-        <w:rPr>
-          <w:rFonts w:ascii="Roboto Slab" w:eastAsia="Roboto Slab" w:hAnsi="Roboto Slab" w:cs="Roboto Slab"/>
-        </w:rPr>
-      </w:pPr>
-    </w:p>
-    <w:p>
-      <w:pPr>
-        <w:rPr>
-          <w:rFonts w:ascii="Roboto Slab" w:eastAsia="Roboto Slab" w:hAnsi="Roboto Slab" w:cs="Roboto Slab"/>
-        </w:rPr>
-      </w:pPr>
-    </w:p>
-    <w:p>
-      <w:pPr>
-        <w:rPr>
-          <w:rFonts w:ascii="Roboto Slab" w:eastAsia="Roboto Slab" w:hAnsi="Roboto Slab" w:cs="Roboto Slab"/>
-        </w:rPr>
-      </w:pPr>
-    </w:p>
-    <w:p>
-      <w:pPr>
-        <w:rPr>
-          <w:rFonts w:ascii="Roboto Slab" w:eastAsia="Roboto Slab" w:hAnsi="Roboto Slab" w:cs="Roboto Slab"/>
-          <w:b/>
-          <w:color w:val="003947"/>
-          <w:sz w:val="38"/>
-          <w:szCs w:val="38"/>
-        </w:rPr>
-      </w:pPr>
-      <w:r>
-        <w:br w:type="page"/>
-      </w:r>
-    </w:p>
-    <w:p>
-      <w:pPr>
-        <w:rPr>
-          <w:rFonts w:ascii="Roboto Slab" w:eastAsia="Roboto Slab" w:hAnsi="Roboto Slab" w:cs="Roboto Slab"/>
-        </w:rPr>
-      </w:pPr>
-      <w:r>
-        <w:rPr>
-          <w:rFonts w:ascii="Roboto Slab" w:eastAsia="Roboto Slab" w:hAnsi="Roboto Slab" w:cs="Roboto Slab"/>
-          <w:b/>
-          <w:color w:val="003947"/>
-          <w:sz w:val="38"/>
-          <w:szCs w:val="38"/>
-        </w:rPr>
-        <w:lastRenderedPageBreak/>
-        <w:t>&gt;</w:t>
-      </w:r>
-      <w:r>
-        <w:rPr>
-          <w:rFonts w:ascii="Roboto Slab" w:eastAsia="Roboto Slab" w:hAnsi="Roboto Slab" w:cs="Roboto Slab"/>
-          <w:b/>
-          <w:color w:val="003947"/>
-          <w:sz w:val="24"/>
-          <w:szCs w:val="24"/>
-        </w:rPr>
-        <w:t xml:space="preserve"> OUVERTURE :</w:t>
-      </w:r>
-    </w:p>
-    <w:p>
-      <w:pPr>
-        <w:rPr>
-          <w:rFonts w:ascii="Roboto" w:eastAsia="Roboto" w:hAnsi="Roboto" w:cs="Roboto"/>
-          <w:i/>
-          <w:sz w:val="18"/>
-          <w:szCs w:val="18"/>
-        </w:rPr>
-      </w:pPr>
-      <w:r>
-        <w:rPr>
-          <w:rFonts w:ascii="Roboto" w:eastAsia="Roboto" w:hAnsi="Roboto" w:cs="Roboto"/>
-          <w:i/>
-          <w:sz w:val="18"/>
-          <w:szCs w:val="18"/>
-        </w:rPr>
-        <w:t>Quelles sont les nouvelles fonctionnalités à moyen terme ? Avez-vous des idées d’amélioration de votre projet ?</w:t>
-      </w:r>
-    </w:p>
-    <w:p>
-      <w:pPr>
-        <w:rPr>
-          <w:rFonts w:ascii="Roboto" w:eastAsia="Roboto" w:hAnsi="Roboto" w:cs="Roboto"/>
-          <w:i/>
-          <w:sz w:val="18"/>
-          <w:szCs w:val="18"/>
-        </w:rPr>
-      </w:pPr>
-      <w:r>
-        <w:rPr>
-          <w:rFonts w:ascii="Roboto" w:eastAsia="Roboto" w:hAnsi="Roboto" w:cs="Roboto"/>
-          <w:i/>
-          <w:sz w:val="18"/>
-          <w:szCs w:val="18"/>
-        </w:rPr>
-        <w:t>Pourriez-vous apporter une analyse critique de votre projet ? Si c’était à refaire, que changeriez-vous dans votre organisation, les fonctionnalités du projet et les choix techniques ?</w:t>
-      </w:r>
-    </w:p>
-    <w:p>
-      <w:pPr>
-        <w:rPr>
-          <w:rFonts w:ascii="Roboto" w:eastAsia="Roboto" w:hAnsi="Roboto" w:cs="Roboto"/>
-          <w:i/>
-          <w:sz w:val="18"/>
-          <w:szCs w:val="18"/>
-        </w:rPr>
-      </w:pPr>
-      <w:r>
-        <w:rPr>
-          <w:rFonts w:ascii="Roboto" w:eastAsia="Roboto" w:hAnsi="Roboto" w:cs="Roboto"/>
-          <w:i/>
-          <w:sz w:val="18"/>
-          <w:szCs w:val="18"/>
-        </w:rPr>
-        <w:t>Quelles compétences/appétences/connaissances avez-vous développé grâce à ce concours ?</w:t>
-      </w:r>
-    </w:p>
-    <w:p>
-      <w:pPr>
-        <w:rPr>
-          <w:rFonts w:ascii="Roboto" w:eastAsia="Roboto" w:hAnsi="Roboto" w:cs="Roboto"/>
-          <w:i/>
-          <w:sz w:val="18"/>
-          <w:szCs w:val="18"/>
-        </w:rPr>
-      </w:pPr>
-      <w:r>
-        <w:rPr>
-          <w:rFonts w:ascii="Roboto" w:eastAsia="Roboto" w:hAnsi="Roboto" w:cs="Roboto"/>
-          <w:i/>
-          <w:sz w:val="18"/>
-          <w:szCs w:val="18"/>
-        </w:rPr>
-        <w:t>En quoi votre projet favorise-t-il l’inclusion ?</w:t>
+          <w:bCs/>
+          <w:i/>
+          <w:sz w:val="18"/>
+          <w:szCs w:val="18"/>
+          <w:u w:val="single"/>
+        </w:rPr>
+        <w:t>Merci</w:t>
+      </w:r>
+      <w:r>
+        <w:rPr>
+          <w:rFonts w:ascii="Roboto" w:eastAsia="Roboto" w:hAnsi="Roboto" w:cs="Roboto"/>
+          <w:iCs/>
+          <w:sz w:val="18"/>
+          <w:szCs w:val="18"/>
+        </w:rPr>
+        <w:t xml:space="preserve">, </w:t>
+      </w:r>
+    </w:p>
+    <w:p>
+      <w:pPr>
+        <w:tabs>
+          <w:tab w:val="left" w:pos="4019"/>
+        </w:tabs>
+        <w:rPr>
+          <w:rFonts w:ascii="Roboto" w:eastAsia="Roboto" w:hAnsi="Roboto" w:cs="Roboto"/>
+          <w:iCs/>
+          <w:sz w:val="18"/>
+          <w:szCs w:val="18"/>
+        </w:rPr>
+      </w:pPr>
+    </w:p>
+    <w:p>
+      <w:pPr>
+        <w:tabs>
+          <w:tab w:val="left" w:pos="4019"/>
+        </w:tabs>
+        <w:rPr>
+          <w:rFonts w:ascii="Roboto" w:eastAsia="Roboto" w:hAnsi="Roboto" w:cs="Roboto"/>
+          <w:iCs/>
+          <w:sz w:val="18"/>
+          <w:szCs w:val="18"/>
+        </w:rPr>
+      </w:pPr>
+      <w:r>
+        <w:rPr>
+          <w:rFonts w:ascii="Roboto" w:eastAsia="Roboto" w:hAnsi="Roboto" w:cs="Roboto"/>
+          <w:iCs/>
+          <w:sz w:val="18"/>
+          <w:szCs w:val="18"/>
+        </w:rPr>
+        <w:t xml:space="preserve">L’équipe des Paris Survival Games, </w:t>
+      </w:r>
+    </w:p>
+    <w:p>
+      <w:pPr>
+        <w:tabs>
+          <w:tab w:val="left" w:pos="4019"/>
+        </w:tabs>
+        <w:rPr>
+          <w:rFonts w:ascii="Roboto" w:eastAsia="Roboto" w:hAnsi="Roboto" w:cs="Roboto"/>
+          <w:iCs/>
+          <w:sz w:val="18"/>
+          <w:szCs w:val="18"/>
+        </w:rPr>
+      </w:pPr>
+    </w:p>
+    <w:p>
+      <w:pPr>
+        <w:tabs>
+          <w:tab w:val="left" w:pos="4019"/>
+        </w:tabs>
+        <w:rPr>
+          <w:rFonts w:ascii="Roboto" w:eastAsia="Roboto" w:hAnsi="Roboto" w:cs="Roboto"/>
+          <w:iCs/>
+          <w:sz w:val="18"/>
+          <w:szCs w:val="18"/>
+        </w:rPr>
+      </w:pPr>
+      <w:r>
+        <w:rPr>
+          <w:rFonts w:ascii="Roboto" w:eastAsia="Roboto" w:hAnsi="Roboto" w:cs="Roboto"/>
+          <w:iCs/>
+          <w:sz w:val="18"/>
+          <w:szCs w:val="18"/>
+        </w:rPr>
+        <w:t>Clément, Raphaël, Lara et Clara</w:t>
       </w:r>
     </w:p>
     <w:p>
@@ -2298,37 +2866,12 @@
       </w:pPr>
     </w:p>
     <w:p>
-      <w:pPr>
-        <w:rPr>
-          <w:rFonts w:ascii="Roboto Slab" w:eastAsia="Roboto Slab" w:hAnsi="Roboto Slab" w:cs="Roboto Slab"/>
-        </w:rPr>
-      </w:pPr>
-    </w:p>
-    <w:p>
-      <w:pPr>
-        <w:rPr>
-          <w:rFonts w:ascii="Roboto Slab" w:eastAsia="Roboto Slab" w:hAnsi="Roboto Slab" w:cs="Roboto Slab"/>
-        </w:rPr>
-      </w:pPr>
-    </w:p>
-    <w:p>
-      <w:pPr>
-        <w:rPr>
-          <w:rFonts w:ascii="Roboto Slab" w:eastAsia="Roboto Slab" w:hAnsi="Roboto Slab" w:cs="Roboto Slab"/>
-        </w:rPr>
-      </w:pPr>
-    </w:p>
-    <w:p>
-      <w:pPr>
-        <w:rPr>
-          <w:rFonts w:ascii="Roboto Slab" w:eastAsia="Roboto Slab" w:hAnsi="Roboto Slab" w:cs="Roboto Slab"/>
-        </w:rPr>
-      </w:pPr>
-    </w:p>
-    <w:p/>
-    <w:p>
-      <w:r>
-        <w:br w:type="page"/>
+      <w:r>
+        <w:rPr>
+          <w:rFonts w:ascii="Roboto" w:eastAsia="Roboto" w:hAnsi="Roboto" w:cs="Roboto"/>
+          <w:color w:val="003947"/>
+        </w:rPr>
+        <w:t>Ce document est l'un des livrables à fournir obligatoirement lors du dépôt de votre projet : 4 pages maximum. Le non-respect du modèle fourni peut impacter la notation.</w:t>
       </w:r>
     </w:p>
     <w:p>
@@ -2340,14 +2883,45 @@
           <w:color w:val="003947"/>
         </w:rPr>
       </w:pPr>
-      <w:r>
+    </w:p>
+    <w:p>
+      <w:pPr>
+        <w:spacing w:line="240" w:lineRule="auto"/>
         <w:rPr>
           <w:rFonts w:ascii="Roboto" w:eastAsia="Roboto" w:hAnsi="Roboto" w:cs="Roboto"/>
           <w:color w:val="003947"/>
         </w:rPr>
-        <w:lastRenderedPageBreak/>
-        <w:t>Ce document est l'un des livrables à fournir obligatoirement lors du dépôt de votre projet : 4 pages maximum. Le non-respect du modèle fourni peut impacter la notation.</w:t>
-      </w:r>
+      </w:pPr>
+      <w:r>
+        <w:rPr>
+          <w:rFonts w:ascii="Roboto" w:eastAsia="Roboto" w:hAnsi="Roboto" w:cs="Roboto"/>
+          <w:color w:val="003947"/>
+        </w:rPr>
+        <w:t>L</w:t>
+      </w:r>
+      <w:r>
+        <w:rPr>
+          <w:rFonts w:ascii="Roboto" w:eastAsia="Roboto" w:hAnsi="Roboto" w:cs="Roboto"/>
+          <w:color w:val="003947"/>
+        </w:rPr>
+        <w:t>a</w:t>
+      </w:r>
+      <w:r>
+        <w:rPr>
+          <w:rFonts w:ascii="Roboto" w:eastAsia="Roboto" w:hAnsi="Roboto" w:cs="Roboto"/>
+          <w:color w:val="003947"/>
+        </w:rPr>
+        <w:t xml:space="preserve"> documentation technique complète est à intégrer dans le dossier technique, dans un répertoire nommé doc.</w:t>
+      </w:r>
+    </w:p>
+    <w:p>
+      <w:pPr>
+        <w:spacing w:line="240" w:lineRule="auto"/>
+        <w:rPr>
+          <w:rFonts w:ascii="Roboto" w:eastAsia="Roboto" w:hAnsi="Roboto" w:cs="Roboto"/>
+          <w:color w:val="003947"/>
+        </w:rPr>
+      </w:pPr>
     </w:p>
     <w:p>
       <w:pPr>
@@ -2358,63 +2932,14 @@
           <w:color w:val="003947"/>
         </w:rPr>
       </w:pPr>
-    </w:p>
-    <w:p>
-      <w:pPr>
-        <w:spacing w:line="240" w:lineRule="auto"/>
+      <w:r>
         <w:rPr>
           <w:rFonts w:ascii="Roboto" w:eastAsia="Roboto" w:hAnsi="Roboto" w:cs="Roboto"/>
           <w:color w:val="003947"/>
         </w:rPr>
-      </w:pPr>
-      <w:r>
-        <w:rPr>
-          <w:rFonts w:ascii="Roboto" w:eastAsia="Roboto" w:hAnsi="Roboto" w:cs="Roboto"/>
-          <w:color w:val="003947"/>
-        </w:rPr>
-        <w:t>L</w:t>
-      </w:r>
-      <w:r>
-        <w:rPr>
-          <w:rFonts w:ascii="Roboto" w:eastAsia="Roboto" w:hAnsi="Roboto" w:cs="Roboto"/>
-          <w:color w:val="003947"/>
-        </w:rPr>
-        <w:t>a</w:t>
-      </w:r>
-      <w:r>
-        <w:rPr>
-          <w:rFonts w:ascii="Roboto" w:eastAsia="Roboto" w:hAnsi="Roboto" w:cs="Roboto"/>
-          <w:color w:val="003947"/>
-        </w:rPr>
-        <w:t xml:space="preserve"> documentation technique complète est à intégrer dans le dossier technique, dans un répertoire nommé doc.</w:t>
-      </w:r>
-    </w:p>
-    <w:p>
-      <w:pPr>
-        <w:spacing w:line="240" w:lineRule="auto"/>
-        <w:rPr>
-          <w:rFonts w:ascii="Roboto" w:eastAsia="Roboto" w:hAnsi="Roboto" w:cs="Roboto"/>
-          <w:color w:val="003947"/>
-        </w:rPr>
-      </w:pPr>
-    </w:p>
-    <w:p>
-      <w:pPr>
-        <w:ind w:right="-45"/>
-        <w:jc w:val="both"/>
-        <w:rPr>
-          <w:rFonts w:ascii="Roboto" w:eastAsia="Roboto" w:hAnsi="Roboto" w:cs="Roboto"/>
-          <w:color w:val="003947"/>
-        </w:rPr>
-      </w:pPr>
-      <w:r>
-        <w:rPr>
-          <w:rFonts w:ascii="Roboto" w:eastAsia="Roboto" w:hAnsi="Roboto" w:cs="Roboto"/>
-          <w:color w:val="003947"/>
-        </w:rPr>
         <w:t xml:space="preserve">Pour accéder à la liste complète des éléments à fournir, consultez la page </w:t>
       </w:r>
-      <w:hyperlink r:id="rId9">
+      <w:hyperlink r:id="rId10">
         <w:r>
           <w:rPr>
             <w:rFonts w:ascii="Roboto" w:eastAsia="Roboto" w:hAnsi="Roboto" w:cs="Roboto"/>
@@ -2485,7 +3010,7 @@
         </w:rPr>
         <w:t xml:space="preserve">Contactez-nous à </w:t>
       </w:r>
-      <w:hyperlink r:id="rId10">
+      <w:hyperlink r:id="rId11">
         <w:r>
           <w:rPr>
             <w:rFonts w:ascii="Roboto" w:eastAsia="Roboto" w:hAnsi="Roboto" w:cs="Roboto"/>
@@ -2509,7 +3034,7 @@
         </w:rPr>
         <w:t xml:space="preserve">ou consulter la page </w:t>
       </w:r>
-      <w:hyperlink r:id="rId11">
+      <w:hyperlink r:id="rId12">
         <w:r>
           <w:rPr>
             <w:rFonts w:ascii="Roboto" w:eastAsia="Roboto" w:hAnsi="Roboto" w:cs="Roboto"/>
@@ -2529,8 +3054,8 @@
       </w:r>
     </w:p>
     <w:sectPr>
-      <w:headerReference w:type="default" r:id="rId12"/>
-      <w:footerReference w:type="default" r:id="rId13"/>
+      <w:headerReference w:type="default" r:id="rId13"/>
+      <w:footerReference w:type="default" r:id="rId14"/>
       <w:pgSz w:w="11909" w:h="16834"/>
       <w:pgMar w:top="0" w:right="1440" w:bottom="709" w:left="1440" w:header="0" w:footer="566" w:gutter="0"/>
       <w:pgNumType w:start="0"/>
@@ -2542,7 +3067,7 @@
 </file>
 
 <file path=word/endnotes.xml><?xml version="1.0" encoding="utf-8"?>
-<w:endnotes xmlns:wpc="http://schemas.microsoft.com/office/word/2010/wordprocessingCanvas" xmlns:cx="http://schemas.microsoft.com/office/drawing/2014/chartex" xmlns:cx1="http://schemas.microsoft.com/office/drawing/2015/9/8/chartex" xmlns:cx2="http://schemas.microsoft.com/office/drawing/2015/10/21/chartex" xmlns:cx3="http://schemas.microsoft.com/office/drawing/2016/5/9/chartex" xmlns:cx4="http://schemas.microsoft.com/office/drawing/2016/5/10/chartex" xmlns:cx5="http://schemas.microsoft.com/office/drawing/2016/5/11/chartex" xmlns:cx6="http://schemas.microsoft.com/office/drawing/2016/5/12/chartex" xmlns:cx7="http://schemas.microsoft.com/office/drawing/2016/5/13/chartex" xmlns:cx8="http://schemas.microsoft.com/office/drawing/2016/5/14/chartex" xmlns:mc="http://schemas.openxmlformats.org/markup-compatibility/2006" xmlns:aink="http://schemas.microsoft.com/office/drawing/2016/ink" xmlns:am3d="http://schemas.microsoft.com/office/drawing/2017/model3d" xmlns:o="urn:schemas-microsoft-com:office:office" xmlns:r="http://schemas.openxmlformats.org/officeDocument/2006/relationships" xmlns:m="http://schemas.openxmlformats.org/officeDocument/2006/math" xmlns:v="urn:schemas-microsoft-com:vml" xmlns:wp14="http://schemas.microsoft.com/office/word/2010/wordprocessingDrawing" xmlns:wp="http://schemas.openxmlformats.org/drawingml/2006/wordprocessingDrawing" xmlns:w10="urn:schemas-microsoft-com:office:word" xmlns:w="http://schemas.openxmlformats.org/wordprocessingml/2006/main" xmlns:w14="http://schemas.microsoft.com/office/word/2010/wordml" xmlns:w15="http://schemas.microsoft.com/office/word/2012/wordml" xmlns:w16cid="http://schemas.microsoft.com/office/word/2016/wordml/cid" xmlns:w16se="http://schemas.microsoft.com/office/word/2015/wordml/symex" xmlns:wpg="http://schemas.microsoft.com/office/word/2010/wordprocessingGroup" xmlns:wpi="http://schemas.microsoft.com/office/word/2010/wordprocessingInk" xmlns:wne="http://schemas.microsoft.com/office/word/2006/wordml" xmlns:wps="http://schemas.microsoft.com/office/word/2010/wordprocessingShape" mc:Ignorable="w14 w15 w16se w16cid wp14">
+<w:endnotes xmlns:wpc="http://schemas.microsoft.com/office/word/2010/wordprocessingCanvas" xmlns:cx="http://schemas.microsoft.com/office/drawing/2014/chartex" xmlns:cx1="http://schemas.microsoft.com/office/drawing/2015/9/8/chartex" xmlns:cx2="http://schemas.microsoft.com/office/drawing/2015/10/21/chartex" xmlns:cx3="http://schemas.microsoft.com/office/drawing/2016/5/9/chartex" xmlns:cx4="http://schemas.microsoft.com/office/drawing/2016/5/10/chartex" xmlns:cx5="http://schemas.microsoft.com/office/drawing/2016/5/11/chartex" xmlns:cx6="http://schemas.microsoft.com/office/drawing/2016/5/12/chartex" xmlns:cx7="http://schemas.microsoft.com/office/drawing/2016/5/13/chartex" xmlns:cx8="http://schemas.microsoft.com/office/drawing/2016/5/14/chartex" xmlns:mc="http://schemas.openxmlformats.org/markup-compatibility/2006" xmlns:aink="http://schemas.microsoft.com/office/drawing/2016/ink" xmlns:am3d="http://schemas.microsoft.com/office/drawing/2017/model3d" xmlns:o="urn:schemas-microsoft-com:office:office" xmlns:oel="http://schemas.microsoft.com/office/2019/extlst" xmlns:r="http://schemas.openxmlformats.org/officeDocument/2006/relationships" xmlns:m="http://schemas.openxmlformats.org/officeDocument/2006/math" xmlns:v="urn:schemas-microsoft-com:vml" xmlns:wp14="http://schemas.microsoft.com/office/word/2010/wordprocessingDrawing" xmlns:wp="http://schemas.openxmlformats.org/drawingml/2006/wordprocessingDrawing" xmlns:w10="urn:schemas-microsoft-com:office:word" xmlns:w="http://schemas.openxmlformats.org/wordprocessingml/2006/main" xmlns:w14="http://schemas.microsoft.com/office/word/2010/wordml" xmlns:w15="http://schemas.microsoft.com/office/word/2012/wordml" xmlns:w16cex="http://schemas.microsoft.com/office/word/2018/wordml/cex" xmlns:w16cid="http://schemas.microsoft.com/office/word/2016/wordml/cid" xmlns:w16="http://schemas.microsoft.com/office/word/2018/wordml" xmlns:w16sdtdh="http://schemas.microsoft.com/office/word/2020/wordml/sdtdatahash" xmlns:w16se="http://schemas.microsoft.com/office/word/2015/wordml/symex" xmlns:wpg="http://schemas.microsoft.com/office/word/2010/wordprocessingGroup" xmlns:wpi="http://schemas.microsoft.com/office/word/2010/wordprocessingInk" xmlns:wne="http://schemas.microsoft.com/office/word/2006/wordml" xmlns:wps="http://schemas.microsoft.com/office/word/2010/wordprocessingShape" mc:Ignorable="w14 w15 w16se w16cid w16 w16cex w16sdtdh wp14">
   <w:endnote w:type="separator" w:id="-1">
     <w:p>
       <w:pPr>
@@ -2567,7 +3092,7 @@
 </file>
 
 <file path=word/footer1.xml><?xml version="1.0" encoding="utf-8"?>
-<w:ftr xmlns:wpc="http://schemas.microsoft.com/office/word/2010/wordprocessingCanvas" xmlns:cx="http://schemas.microsoft.com/office/drawing/2014/chartex" xmlns:cx1="http://schemas.microsoft.com/office/drawing/2015/9/8/chartex" xmlns:cx2="http://schemas.microsoft.com/office/drawing/2015/10/21/chartex" xmlns:cx3="http://schemas.microsoft.com/office/drawing/2016/5/9/chartex" xmlns:cx4="http://schemas.microsoft.com/office/drawing/2016/5/10/chartex" xmlns:cx5="http://schemas.microsoft.com/office/drawing/2016/5/11/chartex" xmlns:cx6="http://schemas.microsoft.com/office/drawing/2016/5/12/chartex" xmlns:cx7="http://schemas.microsoft.com/office/drawing/2016/5/13/chartex" xmlns:cx8="http://schemas.microsoft.com/office/drawing/2016/5/14/chartex" xmlns:mc="http://schemas.openxmlformats.org/markup-compatibility/2006" xmlns:aink="http://schemas.microsoft.com/office/drawing/2016/ink" xmlns:am3d="http://schemas.microsoft.com/office/drawing/2017/model3d" xmlns:o="urn:schemas-microsoft-com:office:office" xmlns:r="http://schemas.openxmlformats.org/officeDocument/2006/relationships" xmlns:m="http://schemas.openxmlformats.org/officeDocument/2006/math" xmlns:v="urn:schemas-microsoft-com:vml" xmlns:wp14="http://schemas.microsoft.com/office/word/2010/wordprocessingDrawing" xmlns:wp="http://schemas.openxmlformats.org/drawingml/2006/wordprocessingDrawing" xmlns:w10="urn:schemas-microsoft-com:office:word" xmlns:w="http://schemas.openxmlformats.org/wordprocessingml/2006/main" xmlns:w14="http://schemas.microsoft.com/office/word/2010/wordml" xmlns:w15="http://schemas.microsoft.com/office/word/2012/wordml" xmlns:w16cid="http://schemas.microsoft.com/office/word/2016/wordml/cid" xmlns:w16se="http://schemas.microsoft.com/office/word/2015/wordml/symex" xmlns:wpg="http://schemas.microsoft.com/office/word/2010/wordprocessingGroup" xmlns:wpi="http://schemas.microsoft.com/office/word/2010/wordprocessingInk" xmlns:wne="http://schemas.microsoft.com/office/word/2006/wordml" xmlns:wps="http://schemas.microsoft.com/office/word/2010/wordprocessingShape" mc:Ignorable="w14 w15 w16se w16cid wp14">
+<w:ftr xmlns:wpc="http://schemas.microsoft.com/office/word/2010/wordprocessingCanvas" xmlns:cx="http://schemas.microsoft.com/office/drawing/2014/chartex" xmlns:cx1="http://schemas.microsoft.com/office/drawing/2015/9/8/chartex" xmlns:cx2="http://schemas.microsoft.com/office/drawing/2015/10/21/chartex" xmlns:cx3="http://schemas.microsoft.com/office/drawing/2016/5/9/chartex" xmlns:cx4="http://schemas.microsoft.com/office/drawing/2016/5/10/chartex" xmlns:cx5="http://schemas.microsoft.com/office/drawing/2016/5/11/chartex" xmlns:cx6="http://schemas.microsoft.com/office/drawing/2016/5/12/chartex" xmlns:cx7="http://schemas.microsoft.com/office/drawing/2016/5/13/chartex" xmlns:cx8="http://schemas.microsoft.com/office/drawing/2016/5/14/chartex" xmlns:mc="http://schemas.openxmlformats.org/markup-compatibility/2006" xmlns:aink="http://schemas.microsoft.com/office/drawing/2016/ink" xmlns:am3d="http://schemas.microsoft.com/office/drawing/2017/model3d" xmlns:o="urn:schemas-microsoft-com:office:office" xmlns:oel="http://schemas.microsoft.com/office/2019/extlst" xmlns:r="http://schemas.openxmlformats.org/officeDocument/2006/relationships" xmlns:m="http://schemas.openxmlformats.org/officeDocument/2006/math" xmlns:v="urn:schemas-microsoft-com:vml" xmlns:wp14="http://schemas.microsoft.com/office/word/2010/wordprocessingDrawing" xmlns:wp="http://schemas.openxmlformats.org/drawingml/2006/wordprocessingDrawing" xmlns:w10="urn:schemas-microsoft-com:office:word" xmlns:w="http://schemas.openxmlformats.org/wordprocessingml/2006/main" xmlns:w14="http://schemas.microsoft.com/office/word/2010/wordml" xmlns:w15="http://schemas.microsoft.com/office/word/2012/wordml" xmlns:w16cex="http://schemas.microsoft.com/office/word/2018/wordml/cex" xmlns:w16cid="http://schemas.microsoft.com/office/word/2016/wordml/cid" xmlns:w16="http://schemas.microsoft.com/office/word/2018/wordml" xmlns:w16sdtdh="http://schemas.microsoft.com/office/word/2020/wordml/sdtdatahash" xmlns:w16se="http://schemas.microsoft.com/office/word/2015/wordml/symex" xmlns:wpg="http://schemas.microsoft.com/office/word/2010/wordprocessingGroup" xmlns:wpi="http://schemas.microsoft.com/office/word/2010/wordprocessingInk" xmlns:wne="http://schemas.microsoft.com/office/word/2006/wordml" xmlns:wps="http://schemas.microsoft.com/office/word/2010/wordprocessingShape" mc:Ignorable="w14 w15 w16se w16cid w16 w16cex w16sdtdh wp14">
   <w:p/>
   <w:tbl>
     <w:tblPr>
@@ -2678,7 +3203,7 @@
               <w:color w:val="003947"/>
               <w:highlight w:val="yellow"/>
             </w:rPr>
-            <w:t>Insérez le nom du projet</w:t>
+            <w:t>Paris Survival Games</w:t>
           </w:r>
         </w:p>
       </w:tc>
@@ -2767,7 +3292,7 @@
 </file>
 
 <file path=word/footnotes.xml><?xml version="1.0" encoding="utf-8"?>
-<w:footnotes xmlns:wpc="http://schemas.microsoft.com/office/word/2010/wordprocessingCanvas" xmlns:cx="http://schemas.microsoft.com/office/drawing/2014/chartex" xmlns:cx1="http://schemas.microsoft.com/office/drawing/2015/9/8/chartex" xmlns:cx2="http://schemas.microsoft.com/office/drawing/2015/10/21/chartex" xmlns:cx3="http://schemas.microsoft.com/office/drawing/2016/5/9/chartex" xmlns:cx4="http://schemas.microsoft.com/office/drawing/2016/5/10/chartex" xmlns:cx5="http://schemas.microsoft.com/office/drawing/2016/5/11/chartex" xmlns:cx6="http://schemas.microsoft.com/office/drawing/2016/5/12/chartex" xmlns:cx7="http://schemas.microsoft.com/office/drawing/2016/5/13/chartex" xmlns:cx8="http://schemas.microsoft.com/office/drawing/2016/5/14/chartex" xmlns:mc="http://schemas.openxmlformats.org/markup-compatibility/2006" xmlns:aink="http://schemas.microsoft.com/office/drawing/2016/ink" xmlns:am3d="http://schemas.microsoft.com/office/drawing/2017/model3d" xmlns:o="urn:schemas-microsoft-com:office:office" xmlns:r="http://schemas.openxmlformats.org/officeDocument/2006/relationships" xmlns:m="http://schemas.openxmlformats.org/officeDocument/2006/math" xmlns:v="urn:schemas-microsoft-com:vml" xmlns:wp14="http://schemas.microsoft.com/office/word/2010/wordprocessingDrawing" xmlns:wp="http://schemas.openxmlformats.org/drawingml/2006/wordprocessingDrawing" xmlns:w10="urn:schemas-microsoft-com:office:word" xmlns:w="http://schemas.openxmlformats.org/wordprocessingml/2006/main" xmlns:w14="http://schemas.microsoft.com/office/word/2010/wordml" xmlns:w15="http://schemas.microsoft.com/office/word/2012/wordml" xmlns:w16cid="http://schemas.microsoft.com/office/word/2016/wordml/cid" xmlns:w16se="http://schemas.microsoft.com/office/word/2015/wordml/symex" xmlns:wpg="http://schemas.microsoft.com/office/word/2010/wordprocessingGroup" xmlns:wpi="http://schemas.microsoft.com/office/word/2010/wordprocessingInk" xmlns:wne="http://schemas.microsoft.com/office/word/2006/wordml" xmlns:wps="http://schemas.microsoft.com/office/word/2010/wordprocessingShape" mc:Ignorable="w14 w15 w16se w16cid wp14">
+<w:footnotes xmlns:wpc="http://schemas.microsoft.com/office/word/2010/wordprocessingCanvas" xmlns:cx="http://schemas.microsoft.com/office/drawing/2014/chartex" xmlns:cx1="http://schemas.microsoft.com/office/drawing/2015/9/8/chartex" xmlns:cx2="http://schemas.microsoft.com/office/drawing/2015/10/21/chartex" xmlns:cx3="http://schemas.microsoft.com/office/drawing/2016/5/9/chartex" xmlns:cx4="http://schemas.microsoft.com/office/drawing/2016/5/10/chartex" xmlns:cx5="http://schemas.microsoft.com/office/drawing/2016/5/11/chartex" xmlns:cx6="http://schemas.microsoft.com/office/drawing/2016/5/12/chartex" xmlns:cx7="http://schemas.microsoft.com/office/drawing/2016/5/13/chartex" xmlns:cx8="http://schemas.microsoft.com/office/drawing/2016/5/14/chartex" xmlns:mc="http://schemas.openxmlformats.org/markup-compatibility/2006" xmlns:aink="http://schemas.microsoft.com/office/drawing/2016/ink" xmlns:am3d="http://schemas.microsoft.com/office/drawing/2017/model3d" xmlns:o="urn:schemas-microsoft-com:office:office" xmlns:oel="http://schemas.microsoft.com/office/2019/extlst" xmlns:r="http://schemas.openxmlformats.org/officeDocument/2006/relationships" xmlns:m="http://schemas.openxmlformats.org/officeDocument/2006/math" xmlns:v="urn:schemas-microsoft-com:vml" xmlns:wp14="http://schemas.microsoft.com/office/word/2010/wordprocessingDrawing" xmlns:wp="http://schemas.openxmlformats.org/drawingml/2006/wordprocessingDrawing" xmlns:w10="urn:schemas-microsoft-com:office:word" xmlns:w="http://schemas.openxmlformats.org/wordprocessingml/2006/main" xmlns:w14="http://schemas.microsoft.com/office/word/2010/wordml" xmlns:w15="http://schemas.microsoft.com/office/word/2012/wordml" xmlns:w16cex="http://schemas.microsoft.com/office/word/2018/wordml/cex" xmlns:w16cid="http://schemas.microsoft.com/office/word/2016/wordml/cid" xmlns:w16="http://schemas.microsoft.com/office/word/2018/wordml" xmlns:w16sdtdh="http://schemas.microsoft.com/office/word/2020/wordml/sdtdatahash" xmlns:w16se="http://schemas.microsoft.com/office/word/2015/wordml/symex" xmlns:wpg="http://schemas.microsoft.com/office/word/2010/wordprocessingGroup" xmlns:wpi="http://schemas.microsoft.com/office/word/2010/wordprocessingInk" xmlns:wne="http://schemas.microsoft.com/office/word/2006/wordml" xmlns:wps="http://schemas.microsoft.com/office/word/2010/wordprocessingShape" mc:Ignorable="w14 w15 w16se w16cid w16 w16cex w16sdtdh wp14">
   <w:footnote w:type="separator" w:id="-1">
     <w:p>
       <w:pPr>
@@ -2792,7 +3317,7 @@
 </file>
 
 <file path=word/header1.xml><?xml version="1.0" encoding="utf-8"?>
-<w:hdr xmlns:wpc="http://schemas.microsoft.com/office/word/2010/wordprocessingCanvas" xmlns:cx="http://schemas.microsoft.com/office/drawing/2014/chartex" xmlns:cx1="http://schemas.microsoft.com/office/drawing/2015/9/8/chartex" xmlns:cx2="http://schemas.microsoft.com/office/drawing/2015/10/21/chartex" xmlns:cx3="http://schemas.microsoft.com/office/drawing/2016/5/9/chartex" xmlns:cx4="http://schemas.microsoft.com/office/drawing/2016/5/10/chartex" xmlns:cx5="http://schemas.microsoft.com/office/drawing/2016/5/11/chartex" xmlns:cx6="http://schemas.microsoft.com/office/drawing/2016/5/12/chartex" xmlns:cx7="http://schemas.microsoft.com/office/drawing/2016/5/13/chartex" xmlns:cx8="http://schemas.microsoft.com/office/drawing/2016/5/14/chartex" xmlns:mc="http://schemas.openxmlformats.org/markup-compatibility/2006" xmlns:aink="http://schemas.microsoft.com/office/drawing/2016/ink" xmlns:am3d="http://schemas.microsoft.com/office/drawing/2017/model3d" xmlns:o="urn:schemas-microsoft-com:office:office" xmlns:r="http://schemas.openxmlformats.org/officeDocument/2006/relationships" xmlns:m="http://schemas.openxmlformats.org/officeDocument/2006/math" xmlns:v="urn:schemas-microsoft-com:vml" xmlns:wp14="http://schemas.microsoft.com/office/word/2010/wordprocessingDrawing" xmlns:wp="http://schemas.openxmlformats.org/drawingml/2006/wordprocessingDrawing" xmlns:w10="urn:schemas-microsoft-com:office:word" xmlns:w="http://schemas.openxmlformats.org/wordprocessingml/2006/main" xmlns:w14="http://schemas.microsoft.com/office/word/2010/wordml" xmlns:w15="http://schemas.microsoft.com/office/word/2012/wordml" xmlns:w16cid="http://schemas.microsoft.com/office/word/2016/wordml/cid" xmlns:w16se="http://schemas.microsoft.com/office/word/2015/wordml/symex" xmlns:wpg="http://schemas.microsoft.com/office/word/2010/wordprocessingGroup" xmlns:wpi="http://schemas.microsoft.com/office/word/2010/wordprocessingInk" xmlns:wne="http://schemas.microsoft.com/office/word/2006/wordml" xmlns:wps="http://schemas.microsoft.com/office/word/2010/wordprocessingShape" mc:Ignorable="w14 w15 w16se w16cid wp14">
+<w:hdr xmlns:wpc="http://schemas.microsoft.com/office/word/2010/wordprocessingCanvas" xmlns:cx="http://schemas.microsoft.com/office/drawing/2014/chartex" xmlns:cx1="http://schemas.microsoft.com/office/drawing/2015/9/8/chartex" xmlns:cx2="http://schemas.microsoft.com/office/drawing/2015/10/21/chartex" xmlns:cx3="http://schemas.microsoft.com/office/drawing/2016/5/9/chartex" xmlns:cx4="http://schemas.microsoft.com/office/drawing/2016/5/10/chartex" xmlns:cx5="http://schemas.microsoft.com/office/drawing/2016/5/11/chartex" xmlns:cx6="http://schemas.microsoft.com/office/drawing/2016/5/12/chartex" xmlns:cx7="http://schemas.microsoft.com/office/drawing/2016/5/13/chartex" xmlns:cx8="http://schemas.microsoft.com/office/drawing/2016/5/14/chartex" xmlns:mc="http://schemas.openxmlformats.org/markup-compatibility/2006" xmlns:aink="http://schemas.microsoft.com/office/drawing/2016/ink" xmlns:am3d="http://schemas.microsoft.com/office/drawing/2017/model3d" xmlns:o="urn:schemas-microsoft-com:office:office" xmlns:oel="http://schemas.microsoft.com/office/2019/extlst" xmlns:r="http://schemas.openxmlformats.org/officeDocument/2006/relationships" xmlns:m="http://schemas.openxmlformats.org/officeDocument/2006/math" xmlns:v="urn:schemas-microsoft-com:vml" xmlns:wp14="http://schemas.microsoft.com/office/word/2010/wordprocessingDrawing" xmlns:wp="http://schemas.openxmlformats.org/drawingml/2006/wordprocessingDrawing" xmlns:w10="urn:schemas-microsoft-com:office:word" xmlns:w="http://schemas.openxmlformats.org/wordprocessingml/2006/main" xmlns:w14="http://schemas.microsoft.com/office/word/2010/wordml" xmlns:w15="http://schemas.microsoft.com/office/word/2012/wordml" xmlns:w16cex="http://schemas.microsoft.com/office/word/2018/wordml/cex" xmlns:w16cid="http://schemas.microsoft.com/office/word/2016/wordml/cid" xmlns:w16="http://schemas.microsoft.com/office/word/2018/wordml" xmlns:w16sdtdh="http://schemas.microsoft.com/office/word/2020/wordml/sdtdatahash" xmlns:w16se="http://schemas.microsoft.com/office/word/2015/wordml/symex" xmlns:wpg="http://schemas.microsoft.com/office/word/2010/wordprocessingGroup" xmlns:wpi="http://schemas.microsoft.com/office/word/2010/wordprocessingInk" xmlns:wne="http://schemas.microsoft.com/office/word/2006/wordml" xmlns:wps="http://schemas.microsoft.com/office/word/2010/wordprocessingShape" mc:Ignorable="w14 w15 w16se w16cid w16 w16cex w16sdtdh wp14">
   <w:p/>
   <w:p>
     <w:pPr>
@@ -2807,7 +3332,7 @@
 </file>
 
 <file path=word/styles.xml><?xml version="1.0" encoding="utf-8"?>
-<w:styles xmlns:mc="http://schemas.openxmlformats.org/markup-compatibility/2006" xmlns:r="http://schemas.openxmlformats.org/officeDocument/2006/relationships" xmlns:w="http://schemas.openxmlformats.org/wordprocessingml/2006/main" xmlns:w14="http://schemas.microsoft.com/office/word/2010/wordml" xmlns:w15="http://schemas.microsoft.com/office/word/2012/wordml" xmlns:w16cid="http://schemas.microsoft.com/office/word/2016/wordml/cid" xmlns:w16se="http://schemas.microsoft.com/office/word/2015/wordml/symex" mc:Ignorable="w14 w15 w16se w16cid">
+<w:styles xmlns:mc="http://schemas.openxmlformats.org/markup-compatibility/2006" xmlns:r="http://schemas.openxmlformats.org/officeDocument/2006/relationships" xmlns:w="http://schemas.openxmlformats.org/wordprocessingml/2006/main" xmlns:w14="http://schemas.microsoft.com/office/word/2010/wordml" xmlns:w15="http://schemas.microsoft.com/office/word/2012/wordml" xmlns:w16cex="http://schemas.microsoft.com/office/word/2018/wordml/cex" xmlns:w16cid="http://schemas.microsoft.com/office/word/2016/wordml/cid" xmlns:w16="http://schemas.microsoft.com/office/word/2018/wordml" xmlns:w16sdtdh="http://schemas.microsoft.com/office/word/2020/wordml/sdtdatahash" xmlns:w16se="http://schemas.microsoft.com/office/word/2015/wordml/symex" mc:Ignorable="w14 w15 w16se w16cid w16 w16cex w16sdtdh">
   <w:docDefaults>
     <w:rPrDefault>
       <w:rPr>
@@ -2823,7 +3348,7 @@
       </w:pPr>
     </w:pPrDefault>
   </w:docDefaults>
-  <w:latentStyles w:defLockedState="0" w:defUIPriority="99" w:defSemiHidden="0" w:defUnhideWhenUsed="0" w:defQFormat="0" w:count="375">
+  <w:latentStyles w:defLockedState="0" w:defUIPriority="99" w:defSemiHidden="0" w:defUnhideWhenUsed="0" w:defQFormat="0" w:count="376">
     <w:lsdException w:name="Normal" w:uiPriority="0" w:qFormat="1"/>
     <w:lsdException w:name="heading 1" w:uiPriority="9" w:qFormat="1"/>
     <w:lsdException w:name="heading 2" w:semiHidden="1" w:uiPriority="9" w:unhideWhenUsed="1" w:qFormat="1"/>
@@ -3199,6 +3724,7 @@
     <w:lsdException w:name="Smart Hyperlink" w:semiHidden="1" w:unhideWhenUsed="1"/>
     <w:lsdException w:name="Hashtag" w:semiHidden="1" w:unhideWhenUsed="1"/>
     <w:lsdException w:name="Unresolved Mention" w:semiHidden="1" w:unhideWhenUsed="1"/>
+    <w:lsdException w:name="Smart Link" w:semiHidden="1" w:unhideWhenUsed="1"/>
   </w:latentStyles>
   <w:style w:type="paragraph" w:default="1" w:styleId="Normal">
     <w:name w:val="Normal"/>
@@ -3320,7 +3846,6 @@
   <w:style w:type="character" w:default="1" w:styleId="Policepardfaut">
     <w:name w:val="Default Paragraph Font"/>
     <w:uiPriority w:val="1"/>
-    <w:semiHidden/>
     <w:unhideWhenUsed/>
   </w:style>
   <w:style w:type="table" w:default="1" w:styleId="TableauNormal">
@@ -3439,6 +3964,73 @@
         <w:right w:w="100" w:type="dxa"/>
       </w:tblCellMar>
     </w:tblPr>
+  </w:style>
+  <w:style w:type="paragraph" w:styleId="En-tte">
+    <w:name w:val="header"/>
+    <w:basedOn w:val="Normal"/>
+    <w:link w:val="En-tteCar"/>
+    <w:uiPriority w:val="99"/>
+    <w:unhideWhenUsed/>
+    <w:rsid w:val="00A72E2E"/>
+    <w:pPr>
+      <w:tabs>
+        <w:tab w:val="center" w:pos="4536"/>
+        <w:tab w:val="right" w:pos="9072"/>
+      </w:tabs>
+      <w:spacing w:line="240" w:lineRule="auto"/>
+    </w:pPr>
+  </w:style>
+  <w:style w:type="character" w:customStyle="1" w:styleId="En-tteCar">
+    <w:name w:val="En-tête Car"/>
+    <w:basedOn w:val="Policepardfaut"/>
+    <w:link w:val="En-tte"/>
+    <w:uiPriority w:val="99"/>
+    <w:rsid w:val="00A72E2E"/>
+  </w:style>
+  <w:style w:type="paragraph" w:styleId="Pieddepage">
+    <w:name w:val="footer"/>
+    <w:basedOn w:val="Normal"/>
+    <w:link w:val="PieddepageCar"/>
+    <w:uiPriority w:val="99"/>
+    <w:unhideWhenUsed/>
+    <w:rsid w:val="00A72E2E"/>
+    <w:pPr>
+      <w:tabs>
+        <w:tab w:val="center" w:pos="4536"/>
+        <w:tab w:val="right" w:pos="9072"/>
+      </w:tabs>
+      <w:spacing w:line="240" w:lineRule="auto"/>
+    </w:pPr>
+  </w:style>
+  <w:style w:type="character" w:customStyle="1" w:styleId="PieddepageCar">
+    <w:name w:val="Pied de page Car"/>
+    <w:basedOn w:val="Policepardfaut"/>
+    <w:link w:val="Pieddepage"/>
+    <w:uiPriority w:val="99"/>
+    <w:rsid w:val="00A72E2E"/>
+  </w:style>
+  <w:style w:type="character" w:styleId="Lienhypertexte">
+    <w:name w:val="Hyperlink"/>
+    <w:basedOn w:val="Policepardfaut"/>
+    <w:uiPriority w:val="99"/>
+    <w:unhideWhenUsed/>
+    <w:rsid w:val="00B13F4E"/>
+    <w:rPr>
+      <w:color w:val="0000FF" w:themeColor="hyperlink"/>
+      <w:u w:val="single"/>
+    </w:rPr>
+  </w:style>
+  <w:style w:type="character" w:styleId="Mentionnonrsolue">
+    <w:name w:val="Unresolved Mention"/>
+    <w:basedOn w:val="Policepardfaut"/>
+    <w:uiPriority w:val="99"/>
+    <w:semiHidden/>
+    <w:unhideWhenUsed/>
+    <w:rsid w:val="00B13F4E"/>
+    <w:rPr>
+      <w:color w:val="605E5C"/>
+      <w:shd w:val="clear" w:color="auto" w:fill="E1DFDD"/>
+    </w:rPr>
   </w:style>
 </w:styles>
 </file>

</xml_diff>